<commit_message>
update conten of table for annotation document
</commit_message>
<xml_diff>
--- a/Learn Java/AnnotationCheckerFramwork/Document.docx
+++ b/Learn Java/AnnotationCheckerFramwork/Document.docx
@@ -5,116 +5,1186 @@
     <w:p>
       <w:pPr>
         <w:ind w:left="-360"/>
+        <w:rPr>
+          <w:rStyle w:val="Heading1Char"/>
+          <w:rFonts w:ascii="Verdana" w:hAnsi="Verdana"/>
+        </w:rPr>
       </w:pPr>
       <w:r>
-        <w:br/>
-      </w:r>
+        <w:rPr>
+          <w:rFonts w:ascii="Verdana" w:hAnsi="Verdana"/>
+        </w:rPr>
+        <w:br/>
+      </w:r>
+    </w:p>
+    <w:sdt>
+      <w:sdtPr>
+        <w:rPr>
+          <w:rFonts w:ascii="Verdana" w:hAnsi="Verdana"/>
+        </w:rPr>
+        <w:id w:val="-624775199"/>
+        <w:docPartObj>
+          <w:docPartGallery w:val="Table of Contents"/>
+          <w:docPartUnique/>
+        </w:docPartObj>
+      </w:sdtPr>
+      <w:sdtEndPr>
+        <w:rPr>
+          <w:rFonts w:eastAsiaTheme="minorHAnsi" w:cstheme="minorBidi"/>
+          <w:b/>
+          <w:bCs/>
+          <w:noProof/>
+          <w:color w:val="auto"/>
+          <w:sz w:val="22"/>
+          <w:szCs w:val="22"/>
+        </w:rPr>
+      </w:sdtEndPr>
+      <w:sdtContent>
+        <w:p>
+          <w:pPr>
+            <w:pStyle w:val="TOCHeading"/>
+            <w:rPr>
+              <w:rFonts w:ascii="Verdana" w:hAnsi="Verdana"/>
+            </w:rPr>
+          </w:pPr>
+          <w:r>
+            <w:rPr>
+              <w:rFonts w:ascii="Verdana" w:hAnsi="Verdana"/>
+            </w:rPr>
+            <w:t>Table of Contents</w:t>
+          </w:r>
+        </w:p>
+        <w:p>
+          <w:pPr>
+            <w:pStyle w:val="TOC1"/>
+            <w:tabs>
+              <w:tab w:val="right" w:pos="9350"/>
+            </w:tabs>
+            <w:rPr>
+              <w:rFonts w:eastAsiaTheme="minorEastAsia" w:cstheme="minorBidi"/>
+              <w:b w:val="0"/>
+              <w:bCs w:val="0"/>
+              <w:noProof/>
+              <w:sz w:val="22"/>
+              <w:szCs w:val="22"/>
+            </w:rPr>
+          </w:pPr>
+          <w:r>
+            <w:rPr>
+              <w:rFonts w:ascii="Verdana" w:hAnsi="Verdana"/>
+            </w:rPr>
+            <w:fldChar w:fldCharType="begin"/>
+          </w:r>
+          <w:r>
+            <w:rPr>
+              <w:rFonts w:ascii="Verdana" w:hAnsi="Verdana"/>
+            </w:rPr>
+            <w:instrText xml:space="preserve"> TOC \o "1-3" \h \z \u </w:instrText>
+          </w:r>
+          <w:r>
+            <w:rPr>
+              <w:rFonts w:ascii="Verdana" w:hAnsi="Verdana"/>
+            </w:rPr>
+            <w:fldChar w:fldCharType="separate"/>
+          </w:r>
+          <w:hyperlink w:anchor="_Toc60046472" w:history="1">
+            <w:r>
+              <w:rPr>
+                <w:rStyle w:val="Hyperlink"/>
+                <w:rFonts w:ascii="Verdana" w:hAnsi="Verdana"/>
+                <w:noProof/>
+              </w:rPr>
+              <w:t>Perface</w:t>
+            </w:r>
+            <w:r>
+              <w:rPr>
+                <w:noProof/>
+                <w:webHidden/>
+              </w:rPr>
+              <w:tab/>
+            </w:r>
+            <w:r>
+              <w:rPr>
+                <w:noProof/>
+                <w:webHidden/>
+              </w:rPr>
+              <w:fldChar w:fldCharType="begin"/>
+            </w:r>
+            <w:r>
+              <w:rPr>
+                <w:noProof/>
+                <w:webHidden/>
+              </w:rPr>
+              <w:instrText xml:space="preserve"> PAGEREF _Toc60046472 \h </w:instrText>
+            </w:r>
+            <w:r>
+              <w:rPr>
+                <w:noProof/>
+                <w:webHidden/>
+              </w:rPr>
+            </w:r>
+            <w:r>
+              <w:rPr>
+                <w:noProof/>
+                <w:webHidden/>
+              </w:rPr>
+              <w:fldChar w:fldCharType="separate"/>
+            </w:r>
+            <w:r>
+              <w:rPr>
+                <w:noProof/>
+                <w:webHidden/>
+              </w:rPr>
+              <w:t>2</w:t>
+            </w:r>
+            <w:r>
+              <w:rPr>
+                <w:noProof/>
+                <w:webHidden/>
+              </w:rPr>
+              <w:fldChar w:fldCharType="end"/>
+            </w:r>
+          </w:hyperlink>
+        </w:p>
+        <w:p>
+          <w:pPr>
+            <w:pStyle w:val="TOC1"/>
+            <w:tabs>
+              <w:tab w:val="right" w:pos="9350"/>
+            </w:tabs>
+            <w:rPr>
+              <w:rFonts w:eastAsiaTheme="minorEastAsia" w:cstheme="minorBidi"/>
+              <w:b w:val="0"/>
+              <w:bCs w:val="0"/>
+              <w:noProof/>
+              <w:sz w:val="22"/>
+              <w:szCs w:val="22"/>
+            </w:rPr>
+          </w:pPr>
+          <w:hyperlink w:anchor="_Toc60046473" w:history="1">
+            <w:r>
+              <w:rPr>
+                <w:rStyle w:val="Hyperlink"/>
+                <w:rFonts w:ascii="Verdana" w:hAnsi="Verdana"/>
+                <w:noProof/>
+              </w:rPr>
+              <w:t>Built-in Java Annotation:</w:t>
+            </w:r>
+            <w:r>
+              <w:rPr>
+                <w:noProof/>
+                <w:webHidden/>
+              </w:rPr>
+              <w:tab/>
+            </w:r>
+            <w:r>
+              <w:rPr>
+                <w:noProof/>
+                <w:webHidden/>
+              </w:rPr>
+              <w:fldChar w:fldCharType="begin"/>
+            </w:r>
+            <w:r>
+              <w:rPr>
+                <w:noProof/>
+                <w:webHidden/>
+              </w:rPr>
+              <w:instrText xml:space="preserve"> PAGEREF _Toc60046473 \h </w:instrText>
+            </w:r>
+            <w:r>
+              <w:rPr>
+                <w:noProof/>
+                <w:webHidden/>
+              </w:rPr>
+            </w:r>
+            <w:r>
+              <w:rPr>
+                <w:noProof/>
+                <w:webHidden/>
+              </w:rPr>
+              <w:fldChar w:fldCharType="separate"/>
+            </w:r>
+            <w:r>
+              <w:rPr>
+                <w:noProof/>
+                <w:webHidden/>
+              </w:rPr>
+              <w:t>2</w:t>
+            </w:r>
+            <w:r>
+              <w:rPr>
+                <w:noProof/>
+                <w:webHidden/>
+              </w:rPr>
+              <w:fldChar w:fldCharType="end"/>
+            </w:r>
+          </w:hyperlink>
+        </w:p>
+        <w:p>
+          <w:pPr>
+            <w:pStyle w:val="TOC2"/>
+            <w:tabs>
+              <w:tab w:val="right" w:pos="9350"/>
+            </w:tabs>
+            <w:rPr>
+              <w:rFonts w:eastAsiaTheme="minorEastAsia" w:cstheme="minorBidi"/>
+              <w:i w:val="0"/>
+              <w:iCs w:val="0"/>
+              <w:noProof/>
+              <w:sz w:val="22"/>
+              <w:szCs w:val="22"/>
+            </w:rPr>
+          </w:pPr>
+          <w:hyperlink w:anchor="_Toc60046474" w:history="1">
+            <w:r>
+              <w:rPr>
+                <w:rStyle w:val="Hyperlink"/>
+                <w:rFonts w:ascii="Verdana" w:hAnsi="Verdana"/>
+                <w:noProof/>
+              </w:rPr>
+              <w:t>@Override</w:t>
+            </w:r>
+            <w:r>
+              <w:rPr>
+                <w:noProof/>
+                <w:webHidden/>
+              </w:rPr>
+              <w:tab/>
+            </w:r>
+            <w:r>
+              <w:rPr>
+                <w:noProof/>
+                <w:webHidden/>
+              </w:rPr>
+              <w:fldChar w:fldCharType="begin"/>
+            </w:r>
+            <w:r>
+              <w:rPr>
+                <w:noProof/>
+                <w:webHidden/>
+              </w:rPr>
+              <w:instrText xml:space="preserve"> PAGEREF _Toc60046474 \h </w:instrText>
+            </w:r>
+            <w:r>
+              <w:rPr>
+                <w:noProof/>
+                <w:webHidden/>
+              </w:rPr>
+            </w:r>
+            <w:r>
+              <w:rPr>
+                <w:noProof/>
+                <w:webHidden/>
+              </w:rPr>
+              <w:fldChar w:fldCharType="separate"/>
+            </w:r>
+            <w:r>
+              <w:rPr>
+                <w:noProof/>
+                <w:webHidden/>
+              </w:rPr>
+              <w:t>2</w:t>
+            </w:r>
+            <w:r>
+              <w:rPr>
+                <w:noProof/>
+                <w:webHidden/>
+              </w:rPr>
+              <w:fldChar w:fldCharType="end"/>
+            </w:r>
+          </w:hyperlink>
+        </w:p>
+        <w:p>
+          <w:pPr>
+            <w:pStyle w:val="TOC2"/>
+            <w:tabs>
+              <w:tab w:val="right" w:pos="9350"/>
+            </w:tabs>
+            <w:rPr>
+              <w:rFonts w:eastAsiaTheme="minorEastAsia" w:cstheme="minorBidi"/>
+              <w:i w:val="0"/>
+              <w:iCs w:val="0"/>
+              <w:noProof/>
+              <w:sz w:val="22"/>
+              <w:szCs w:val="22"/>
+            </w:rPr>
+          </w:pPr>
+          <w:hyperlink w:anchor="_Toc60046475" w:history="1">
+            <w:r>
+              <w:rPr>
+                <w:rStyle w:val="Hyperlink"/>
+                <w:rFonts w:ascii="Verdana" w:hAnsi="Verdana"/>
+                <w:noProof/>
+              </w:rPr>
+              <w:t>@SuppressWarnings</w:t>
+            </w:r>
+            <w:r>
+              <w:rPr>
+                <w:noProof/>
+                <w:webHidden/>
+              </w:rPr>
+              <w:tab/>
+            </w:r>
+            <w:r>
+              <w:rPr>
+                <w:noProof/>
+                <w:webHidden/>
+              </w:rPr>
+              <w:fldChar w:fldCharType="begin"/>
+            </w:r>
+            <w:r>
+              <w:rPr>
+                <w:noProof/>
+                <w:webHidden/>
+              </w:rPr>
+              <w:instrText xml:space="preserve"> PAGEREF _Toc60046475 \h </w:instrText>
+            </w:r>
+            <w:r>
+              <w:rPr>
+                <w:noProof/>
+                <w:webHidden/>
+              </w:rPr>
+            </w:r>
+            <w:r>
+              <w:rPr>
+                <w:noProof/>
+                <w:webHidden/>
+              </w:rPr>
+              <w:fldChar w:fldCharType="separate"/>
+            </w:r>
+            <w:r>
+              <w:rPr>
+                <w:noProof/>
+                <w:webHidden/>
+              </w:rPr>
+              <w:t>3</w:t>
+            </w:r>
+            <w:r>
+              <w:rPr>
+                <w:noProof/>
+                <w:webHidden/>
+              </w:rPr>
+              <w:fldChar w:fldCharType="end"/>
+            </w:r>
+          </w:hyperlink>
+        </w:p>
+        <w:p>
+          <w:pPr>
+            <w:pStyle w:val="TOC2"/>
+            <w:tabs>
+              <w:tab w:val="right" w:pos="9350"/>
+            </w:tabs>
+            <w:rPr>
+              <w:rFonts w:eastAsiaTheme="minorEastAsia" w:cstheme="minorBidi"/>
+              <w:i w:val="0"/>
+              <w:iCs w:val="0"/>
+              <w:noProof/>
+              <w:sz w:val="22"/>
+              <w:szCs w:val="22"/>
+            </w:rPr>
+          </w:pPr>
+          <w:hyperlink w:anchor="_Toc60046476" w:history="1">
+            <w:r>
+              <w:rPr>
+                <w:rStyle w:val="Hyperlink"/>
+                <w:rFonts w:ascii="Verdana" w:hAnsi="Verdana"/>
+                <w:noProof/>
+              </w:rPr>
+              <w:t>@Deprecated</w:t>
+            </w:r>
+            <w:r>
+              <w:rPr>
+                <w:noProof/>
+                <w:webHidden/>
+              </w:rPr>
+              <w:tab/>
+            </w:r>
+            <w:r>
+              <w:rPr>
+                <w:noProof/>
+                <w:webHidden/>
+              </w:rPr>
+              <w:fldChar w:fldCharType="begin"/>
+            </w:r>
+            <w:r>
+              <w:rPr>
+                <w:noProof/>
+                <w:webHidden/>
+              </w:rPr>
+              <w:instrText xml:space="preserve"> PAGEREF _Toc60046476 \h </w:instrText>
+            </w:r>
+            <w:r>
+              <w:rPr>
+                <w:noProof/>
+                <w:webHidden/>
+              </w:rPr>
+            </w:r>
+            <w:r>
+              <w:rPr>
+                <w:noProof/>
+                <w:webHidden/>
+              </w:rPr>
+              <w:fldChar w:fldCharType="separate"/>
+            </w:r>
+            <w:r>
+              <w:rPr>
+                <w:noProof/>
+                <w:webHidden/>
+              </w:rPr>
+              <w:t>5</w:t>
+            </w:r>
+            <w:r>
+              <w:rPr>
+                <w:noProof/>
+                <w:webHidden/>
+              </w:rPr>
+              <w:fldChar w:fldCharType="end"/>
+            </w:r>
+          </w:hyperlink>
+        </w:p>
+        <w:p>
+          <w:pPr>
+            <w:pStyle w:val="TOC1"/>
+            <w:tabs>
+              <w:tab w:val="right" w:pos="9350"/>
+            </w:tabs>
+            <w:rPr>
+              <w:rFonts w:eastAsiaTheme="minorEastAsia" w:cstheme="minorBidi"/>
+              <w:b w:val="0"/>
+              <w:bCs w:val="0"/>
+              <w:noProof/>
+              <w:sz w:val="22"/>
+              <w:szCs w:val="22"/>
+            </w:rPr>
+          </w:pPr>
+          <w:hyperlink w:anchor="_Toc60046477" w:history="1">
+            <w:r>
+              <w:rPr>
+                <w:rStyle w:val="Hyperlink"/>
+                <w:rFonts w:ascii="Verdana" w:hAnsi="Verdana"/>
+                <w:noProof/>
+              </w:rPr>
+              <w:t>Use Library The C</w:t>
+            </w:r>
+            <w:r>
+              <w:rPr>
+                <w:rStyle w:val="Hyperlink"/>
+                <w:rFonts w:ascii="Verdana" w:hAnsi="Verdana"/>
+                <w:noProof/>
+              </w:rPr>
+              <w:t>h</w:t>
+            </w:r>
+            <w:r>
+              <w:rPr>
+                <w:rStyle w:val="Hyperlink"/>
+                <w:rFonts w:ascii="Verdana" w:hAnsi="Verdana"/>
+                <w:noProof/>
+              </w:rPr>
+              <w:t>ecker Framwork</w:t>
+            </w:r>
+            <w:r>
+              <w:rPr>
+                <w:noProof/>
+                <w:webHidden/>
+              </w:rPr>
+              <w:tab/>
+            </w:r>
+            <w:r>
+              <w:rPr>
+                <w:noProof/>
+                <w:webHidden/>
+              </w:rPr>
+              <w:fldChar w:fldCharType="begin"/>
+            </w:r>
+            <w:r>
+              <w:rPr>
+                <w:noProof/>
+                <w:webHidden/>
+              </w:rPr>
+              <w:instrText xml:space="preserve"> PAGEREF _Toc60046477 \h </w:instrText>
+            </w:r>
+            <w:r>
+              <w:rPr>
+                <w:noProof/>
+                <w:webHidden/>
+              </w:rPr>
+            </w:r>
+            <w:r>
+              <w:rPr>
+                <w:noProof/>
+                <w:webHidden/>
+              </w:rPr>
+              <w:fldChar w:fldCharType="separate"/>
+            </w:r>
+            <w:r>
+              <w:rPr>
+                <w:noProof/>
+                <w:webHidden/>
+              </w:rPr>
+              <w:t>7</w:t>
+            </w:r>
+            <w:r>
+              <w:rPr>
+                <w:noProof/>
+                <w:webHidden/>
+              </w:rPr>
+              <w:fldChar w:fldCharType="end"/>
+            </w:r>
+          </w:hyperlink>
+        </w:p>
+        <w:p>
+          <w:pPr>
+            <w:pStyle w:val="TOC2"/>
+            <w:tabs>
+              <w:tab w:val="right" w:pos="9350"/>
+            </w:tabs>
+            <w:rPr>
+              <w:rFonts w:eastAsiaTheme="minorEastAsia" w:cstheme="minorBidi"/>
+              <w:i w:val="0"/>
+              <w:iCs w:val="0"/>
+              <w:noProof/>
+              <w:sz w:val="22"/>
+              <w:szCs w:val="22"/>
+            </w:rPr>
+          </w:pPr>
+          <w:hyperlink w:anchor="_Toc60046478" w:history="1">
+            <w:r>
+              <w:rPr>
+                <w:rStyle w:val="Hyperlink"/>
+                <w:rFonts w:ascii="Verdana" w:hAnsi="Verdana"/>
+                <w:noProof/>
+              </w:rPr>
+              <w:t>Introd</w:t>
+            </w:r>
+            <w:r>
+              <w:rPr>
+                <w:rStyle w:val="Hyperlink"/>
+                <w:rFonts w:ascii="Verdana" w:hAnsi="Verdana"/>
+                <w:noProof/>
+              </w:rPr>
+              <w:t>u</w:t>
+            </w:r>
+            <w:r>
+              <w:rPr>
+                <w:rStyle w:val="Hyperlink"/>
+                <w:rFonts w:ascii="Verdana" w:hAnsi="Verdana"/>
+                <w:noProof/>
+              </w:rPr>
+              <w:t>ce</w:t>
+            </w:r>
+            <w:r>
+              <w:rPr>
+                <w:noProof/>
+                <w:webHidden/>
+              </w:rPr>
+              <w:tab/>
+            </w:r>
+            <w:r>
+              <w:rPr>
+                <w:noProof/>
+                <w:webHidden/>
+              </w:rPr>
+              <w:fldChar w:fldCharType="begin"/>
+            </w:r>
+            <w:r>
+              <w:rPr>
+                <w:noProof/>
+                <w:webHidden/>
+              </w:rPr>
+              <w:instrText xml:space="preserve"> PAGEREF _Toc60046478 \h </w:instrText>
+            </w:r>
+            <w:r>
+              <w:rPr>
+                <w:noProof/>
+                <w:webHidden/>
+              </w:rPr>
+            </w:r>
+            <w:r>
+              <w:rPr>
+                <w:noProof/>
+                <w:webHidden/>
+              </w:rPr>
+              <w:fldChar w:fldCharType="separate"/>
+            </w:r>
+            <w:r>
+              <w:rPr>
+                <w:noProof/>
+                <w:webHidden/>
+              </w:rPr>
+              <w:t>7</w:t>
+            </w:r>
+            <w:r>
+              <w:rPr>
+                <w:noProof/>
+                <w:webHidden/>
+              </w:rPr>
+              <w:fldChar w:fldCharType="end"/>
+            </w:r>
+          </w:hyperlink>
+        </w:p>
+        <w:p>
+          <w:pPr>
+            <w:pStyle w:val="TOC2"/>
+            <w:tabs>
+              <w:tab w:val="right" w:pos="9350"/>
+            </w:tabs>
+            <w:rPr>
+              <w:rFonts w:eastAsiaTheme="minorEastAsia" w:cstheme="minorBidi"/>
+              <w:i w:val="0"/>
+              <w:iCs w:val="0"/>
+              <w:noProof/>
+              <w:sz w:val="22"/>
+              <w:szCs w:val="22"/>
+            </w:rPr>
+          </w:pPr>
+          <w:hyperlink w:anchor="_Toc60046479" w:history="1">
+            <w:r>
+              <w:rPr>
+                <w:rStyle w:val="Hyperlink"/>
+                <w:rFonts w:ascii="Verdana" w:hAnsi="Verdana"/>
+                <w:noProof/>
+              </w:rPr>
+              <w:t>Insta</w:t>
+            </w:r>
+            <w:r>
+              <w:rPr>
+                <w:rStyle w:val="Hyperlink"/>
+                <w:rFonts w:ascii="Verdana" w:hAnsi="Verdana"/>
+                <w:noProof/>
+              </w:rPr>
+              <w:t>l</w:t>
+            </w:r>
+            <w:r>
+              <w:rPr>
+                <w:rStyle w:val="Hyperlink"/>
+                <w:rFonts w:ascii="Verdana" w:hAnsi="Verdana"/>
+                <w:noProof/>
+              </w:rPr>
+              <w:t>l</w:t>
+            </w:r>
+            <w:r>
+              <w:rPr>
+                <w:noProof/>
+                <w:webHidden/>
+              </w:rPr>
+              <w:tab/>
+            </w:r>
+            <w:r>
+              <w:rPr>
+                <w:noProof/>
+                <w:webHidden/>
+              </w:rPr>
+              <w:fldChar w:fldCharType="begin"/>
+            </w:r>
+            <w:r>
+              <w:rPr>
+                <w:noProof/>
+                <w:webHidden/>
+              </w:rPr>
+              <w:instrText xml:space="preserve"> PAGEREF _Toc60046479 \h </w:instrText>
+            </w:r>
+            <w:r>
+              <w:rPr>
+                <w:noProof/>
+                <w:webHidden/>
+              </w:rPr>
+            </w:r>
+            <w:r>
+              <w:rPr>
+                <w:noProof/>
+                <w:webHidden/>
+              </w:rPr>
+              <w:fldChar w:fldCharType="separate"/>
+            </w:r>
+            <w:r>
+              <w:rPr>
+                <w:noProof/>
+                <w:webHidden/>
+              </w:rPr>
+              <w:t>7</w:t>
+            </w:r>
+            <w:r>
+              <w:rPr>
+                <w:noProof/>
+                <w:webHidden/>
+              </w:rPr>
+              <w:fldChar w:fldCharType="end"/>
+            </w:r>
+          </w:hyperlink>
+        </w:p>
+        <w:p>
+          <w:pPr>
+            <w:pStyle w:val="TOC2"/>
+            <w:tabs>
+              <w:tab w:val="right" w:pos="9350"/>
+            </w:tabs>
+            <w:rPr>
+              <w:rFonts w:eastAsiaTheme="minorEastAsia" w:cstheme="minorBidi"/>
+              <w:i w:val="0"/>
+              <w:iCs w:val="0"/>
+              <w:noProof/>
+              <w:sz w:val="22"/>
+              <w:szCs w:val="22"/>
+            </w:rPr>
+          </w:pPr>
+          <w:hyperlink w:anchor="_Toc60046480" w:history="1">
+            <w:r>
+              <w:rPr>
+                <w:rStyle w:val="Hyperlink"/>
+                <w:rFonts w:ascii="Verdana" w:hAnsi="Verdana"/>
+                <w:noProof/>
+              </w:rPr>
+              <w:t>Config yo</w:t>
+            </w:r>
+            <w:r>
+              <w:rPr>
+                <w:rStyle w:val="Hyperlink"/>
+                <w:rFonts w:ascii="Verdana" w:hAnsi="Verdana"/>
+                <w:noProof/>
+              </w:rPr>
+              <w:t>u</w:t>
+            </w:r>
+            <w:r>
+              <w:rPr>
+                <w:rStyle w:val="Hyperlink"/>
+                <w:rFonts w:ascii="Verdana" w:hAnsi="Verdana"/>
+                <w:noProof/>
+              </w:rPr>
+              <w:t>r IDE</w:t>
+            </w:r>
+            <w:r>
+              <w:rPr>
+                <w:noProof/>
+                <w:webHidden/>
+              </w:rPr>
+              <w:tab/>
+            </w:r>
+            <w:r>
+              <w:rPr>
+                <w:noProof/>
+                <w:webHidden/>
+              </w:rPr>
+              <w:fldChar w:fldCharType="begin"/>
+            </w:r>
+            <w:r>
+              <w:rPr>
+                <w:noProof/>
+                <w:webHidden/>
+              </w:rPr>
+              <w:instrText xml:space="preserve"> PAGEREF _Toc60046480 \h </w:instrText>
+            </w:r>
+            <w:r>
+              <w:rPr>
+                <w:noProof/>
+                <w:webHidden/>
+              </w:rPr>
+            </w:r>
+            <w:r>
+              <w:rPr>
+                <w:noProof/>
+                <w:webHidden/>
+              </w:rPr>
+              <w:fldChar w:fldCharType="separate"/>
+            </w:r>
+            <w:r>
+              <w:rPr>
+                <w:noProof/>
+                <w:webHidden/>
+              </w:rPr>
+              <w:t>8</w:t>
+            </w:r>
+            <w:r>
+              <w:rPr>
+                <w:noProof/>
+                <w:webHidden/>
+              </w:rPr>
+              <w:fldChar w:fldCharType="end"/>
+            </w:r>
+          </w:hyperlink>
+        </w:p>
+        <w:p>
+          <w:pPr>
+            <w:pStyle w:val="TOC2"/>
+            <w:tabs>
+              <w:tab w:val="right" w:pos="9350"/>
+            </w:tabs>
+            <w:rPr>
+              <w:rFonts w:eastAsiaTheme="minorEastAsia" w:cstheme="minorBidi"/>
+              <w:i w:val="0"/>
+              <w:iCs w:val="0"/>
+              <w:noProof/>
+              <w:sz w:val="22"/>
+              <w:szCs w:val="22"/>
+            </w:rPr>
+          </w:pPr>
+          <w:hyperlink w:anchor="_Toc60046481" w:history="1">
+            <w:r>
+              <w:rPr>
+                <w:rStyle w:val="Hyperlink"/>
+                <w:rFonts w:ascii="Verdana" w:hAnsi="Verdana"/>
+                <w:noProof/>
+              </w:rPr>
+              <w:t>File Complied</w:t>
+            </w:r>
+            <w:r>
+              <w:rPr>
+                <w:noProof/>
+                <w:webHidden/>
+              </w:rPr>
+              <w:tab/>
+            </w:r>
+            <w:r>
+              <w:rPr>
+                <w:noProof/>
+                <w:webHidden/>
+              </w:rPr>
+              <w:fldChar w:fldCharType="begin"/>
+            </w:r>
+            <w:r>
+              <w:rPr>
+                <w:noProof/>
+                <w:webHidden/>
+              </w:rPr>
+              <w:instrText xml:space="preserve"> PAGEREF _Toc60046481 \h </w:instrText>
+            </w:r>
+            <w:r>
+              <w:rPr>
+                <w:noProof/>
+                <w:webHidden/>
+              </w:rPr>
+            </w:r>
+            <w:r>
+              <w:rPr>
+                <w:noProof/>
+                <w:webHidden/>
+              </w:rPr>
+              <w:fldChar w:fldCharType="separate"/>
+            </w:r>
+            <w:r>
+              <w:rPr>
+                <w:noProof/>
+                <w:webHidden/>
+              </w:rPr>
+              <w:t>10</w:t>
+            </w:r>
+            <w:r>
+              <w:rPr>
+                <w:noProof/>
+                <w:webHidden/>
+              </w:rPr>
+              <w:fldChar w:fldCharType="end"/>
+            </w:r>
+          </w:hyperlink>
+        </w:p>
+        <w:p>
+          <w:pPr>
+            <w:pStyle w:val="TOC2"/>
+            <w:tabs>
+              <w:tab w:val="right" w:pos="9350"/>
+            </w:tabs>
+            <w:rPr>
+              <w:rFonts w:eastAsiaTheme="minorEastAsia" w:cstheme="minorBidi"/>
+              <w:i w:val="0"/>
+              <w:iCs w:val="0"/>
+              <w:noProof/>
+              <w:sz w:val="22"/>
+              <w:szCs w:val="22"/>
+            </w:rPr>
+          </w:pPr>
+          <w:hyperlink w:anchor="_Toc60046482" w:history="1">
+            <w:r>
+              <w:rPr>
+                <w:rStyle w:val="Hyperlink"/>
+                <w:rFonts w:ascii="Verdana" w:hAnsi="Verdana"/>
+                <w:noProof/>
+              </w:rPr>
+              <w:t>Test Source</w:t>
+            </w:r>
+            <w:r>
+              <w:rPr>
+                <w:noProof/>
+                <w:webHidden/>
+              </w:rPr>
+              <w:tab/>
+            </w:r>
+            <w:r>
+              <w:rPr>
+                <w:noProof/>
+                <w:webHidden/>
+              </w:rPr>
+              <w:fldChar w:fldCharType="begin"/>
+            </w:r>
+            <w:r>
+              <w:rPr>
+                <w:noProof/>
+                <w:webHidden/>
+              </w:rPr>
+              <w:instrText xml:space="preserve"> PAGEREF _Toc60046482 \h </w:instrText>
+            </w:r>
+            <w:r>
+              <w:rPr>
+                <w:noProof/>
+                <w:webHidden/>
+              </w:rPr>
+            </w:r>
+            <w:r>
+              <w:rPr>
+                <w:noProof/>
+                <w:webHidden/>
+              </w:rPr>
+              <w:fldChar w:fldCharType="separate"/>
+            </w:r>
+            <w:r>
+              <w:rPr>
+                <w:noProof/>
+                <w:webHidden/>
+              </w:rPr>
+              <w:t>12</w:t>
+            </w:r>
+            <w:r>
+              <w:rPr>
+                <w:noProof/>
+                <w:webHidden/>
+              </w:rPr>
+              <w:fldChar w:fldCharType="end"/>
+            </w:r>
+          </w:hyperlink>
+        </w:p>
+        <w:p>
+          <w:pPr>
+            <w:rPr>
+              <w:rFonts w:ascii="Verdana" w:hAnsi="Verdana"/>
+            </w:rPr>
+          </w:pPr>
+          <w:r>
+            <w:rPr>
+              <w:rFonts w:ascii="Verdana" w:hAnsi="Verdana"/>
+              <w:b/>
+              <w:bCs/>
+              <w:noProof/>
+            </w:rPr>
+            <w:fldChar w:fldCharType="end"/>
+          </w:r>
+        </w:p>
+      </w:sdtContent>
+    </w:sdt>
+    <w:p>
+      <w:pPr>
+        <w:rPr>
+          <w:rStyle w:val="Heading1Char"/>
+          <w:rFonts w:ascii="Verdana" w:hAnsi="Verdana"/>
+        </w:rPr>
+      </w:pPr>
+      <w:r>
+        <w:rPr>
+          <w:rStyle w:val="Heading1Char"/>
+          <w:rFonts w:ascii="Verdana" w:hAnsi="Verdana"/>
+        </w:rPr>
+        <w:br w:type="page"/>
+      </w:r>
+    </w:p>
+    <w:p>
+      <w:pPr>
+        <w:ind w:left="-360"/>
+        <w:rPr>
+          <w:rFonts w:ascii="Verdana" w:hAnsi="Verdana"/>
+        </w:rPr>
+      </w:pPr>
+      <w:bookmarkStart w:id="0" w:name="_Toc60045077"/>
+      <w:bookmarkStart w:id="1" w:name="_Toc60045241"/>
+      <w:bookmarkStart w:id="2" w:name="_Toc60046472"/>
       <w:proofErr w:type="spellStart"/>
       <w:r>
+        <w:rPr>
+          <w:rStyle w:val="Heading1Char"/>
+          <w:rFonts w:ascii="Verdana" w:hAnsi="Verdana"/>
+        </w:rPr>
+        <w:lastRenderedPageBreak/>
         <w:t>Perface</w:t>
       </w:r>
+      <w:bookmarkEnd w:id="0"/>
+      <w:bookmarkEnd w:id="1"/>
+      <w:bookmarkEnd w:id="2"/>
       <w:proofErr w:type="spellEnd"/>
       <w:r>
-        <w:br/>
-      </w:r>
-      <w:r>
+        <w:rPr>
+          <w:rFonts w:ascii="Verdana" w:hAnsi="Verdana"/>
+        </w:rPr>
+        <w:br/>
+      </w:r>
+      <w:r>
+        <w:rPr>
+          <w:rFonts w:ascii="Verdana" w:hAnsi="Verdana"/>
+        </w:rPr>
         <w:br/>
         <w:t>Annotation are used to provide supplement information about a program. Java Annotation is a tag that represents the metadata (information) for class, interface, methods, fields to indicate some additional information which can be used by java compiler and JVM.</w:t>
       </w:r>
       <w:r>
-        <w:br/>
-      </w:r>
-      <w:r>
-        <w:br/>
-        <w:t xml:space="preserve">Annotation start with "@", annotation </w:t>
-      </w:r>
-      <w:proofErr w:type="gramStart"/>
-      <w:r>
-        <w:t>not change</w:t>
-      </w:r>
-      <w:proofErr w:type="gramEnd"/>
-      <w:r>
-        <w:t xml:space="preserve"> action of a compiled program. </w:t>
-      </w:r>
-      <w:r>
-        <w:br/>
-      </w:r>
-      <w:r>
-        <w:br/>
-        <w:t xml:space="preserve">Built-in Java </w:t>
-      </w:r>
-      <w:proofErr w:type="gramStart"/>
-      <w:r>
-        <w:t>Annotations :</w:t>
-      </w:r>
-      <w:proofErr w:type="gramEnd"/>
-      <w:r>
-        <w:t xml:space="preserve"> Override, </w:t>
+        <w:rPr>
+          <w:rFonts w:ascii="Verdana" w:hAnsi="Verdana"/>
+        </w:rPr>
+        <w:br/>
+      </w:r>
+      <w:r>
+        <w:rPr>
+          <w:rFonts w:ascii="Verdana" w:hAnsi="Verdana"/>
+        </w:rPr>
+        <w:br/>
+        <w:t xml:space="preserve">Annotation start with "@", annotation not change action of a compiled program. </w:t>
+      </w:r>
+      <w:r>
+        <w:rPr>
+          <w:rFonts w:ascii="Verdana" w:hAnsi="Verdana"/>
+        </w:rPr>
+        <w:br/>
+      </w:r>
+      <w:r>
+        <w:rPr>
+          <w:rFonts w:ascii="Verdana" w:hAnsi="Verdana"/>
+        </w:rPr>
+        <w:br/>
+        <w:t xml:space="preserve">Built-in Java Annotations : Override, </w:t>
       </w:r>
       <w:proofErr w:type="spellStart"/>
       <w:r>
+        <w:rPr>
+          <w:rFonts w:ascii="Verdana" w:hAnsi="Verdana"/>
+        </w:rPr>
         <w:t>SuppressWarnings</w:t>
       </w:r>
       <w:proofErr w:type="spellEnd"/>
       <w:r>
+        <w:rPr>
+          <w:rFonts w:ascii="Verdana" w:hAnsi="Verdana"/>
+        </w:rPr>
         <w:t>, Deprecated.</w:t>
       </w:r>
       <w:r>
-        <w:br/>
-      </w:r>
-      <w:r>
+        <w:rPr>
+          <w:rFonts w:ascii="Verdana" w:hAnsi="Verdana"/>
+        </w:rPr>
+        <w:br/>
+      </w:r>
+      <w:r>
+        <w:rPr>
+          <w:rFonts w:ascii="Verdana" w:hAnsi="Verdana"/>
+        </w:rPr>
         <w:br/>
         <w:t>Built-in Java Annotations used in others annotations (customize annotation): Target, Retention, Inherited, Documented.</w:t>
       </w:r>
-      <w:r>
-        <w:br/>
+    </w:p>
+    <w:p>
+      <w:pPr>
+        <w:ind w:left="-360"/>
+        <w:rPr>
+          <w:rFonts w:ascii="Verdana" w:hAnsi="Verdana"/>
+        </w:rPr>
+      </w:pPr>
+      <w:r>
+        <w:rPr>
+          <w:rFonts w:ascii="Verdana" w:hAnsi="Verdana"/>
+        </w:rPr>
+        <w:br/>
+      </w:r>
+      <w:bookmarkStart w:id="3" w:name="_Toc60045078"/>
+      <w:bookmarkStart w:id="4" w:name="_Toc60045242"/>
+      <w:bookmarkStart w:id="5" w:name="_Toc60046473"/>
+      <w:r>
+        <w:rPr>
+          <w:rStyle w:val="Heading1Char"/>
+          <w:rFonts w:ascii="Verdana" w:hAnsi="Verdana"/>
+        </w:rPr>
         <w:t>Built-in Java Annotation:</w:t>
       </w:r>
-      <w:r>
-        <w:br/>
-      </w:r>
-      <w:r>
-        <w:br/>
-        <w:t xml:space="preserve">@Override annotation assures that the subclass method is overriding the parent method. if it </w:t>
-      </w:r>
-      <w:proofErr w:type="gramStart"/>
-      <w:r>
-        <w:t>not show</w:t>
-      </w:r>
-      <w:proofErr w:type="gramEnd"/>
-      <w:r>
-        <w:t xml:space="preserve">, compile time error occurs. </w:t>
-      </w:r>
-      <w:proofErr w:type="gramStart"/>
-      <w:r>
-        <w:t>it</w:t>
-      </w:r>
-      <w:proofErr w:type="gramEnd"/>
-      <w:r>
-        <w:t xml:space="preserve"> example bellow show error complier with Overload one function not have in interface. if you want to remove error </w:t>
+      <w:bookmarkEnd w:id="3"/>
+      <w:bookmarkEnd w:id="4"/>
+      <w:bookmarkEnd w:id="5"/>
+    </w:p>
+    <w:p>
+      <w:pPr>
+        <w:pStyle w:val="Heading2"/>
+        <w:rPr>
+          <w:rStyle w:val="Heading2Char"/>
+          <w:rFonts w:ascii="Verdana" w:hAnsi="Verdana"/>
+        </w:rPr>
+      </w:pPr>
+      <w:bookmarkStart w:id="6" w:name="_Toc60046474"/>
+      <w:r>
+        <w:rPr>
+          <w:rStyle w:val="Heading2Char"/>
+          <w:rFonts w:ascii="Verdana" w:hAnsi="Verdana"/>
+        </w:rPr>
+        <w:t>@</w:t>
+      </w:r>
+      <w:r>
+        <w:rPr>
+          <w:rStyle w:val="Heading2Char"/>
+          <w:rFonts w:ascii="Verdana" w:hAnsi="Verdana"/>
+        </w:rPr>
+        <w:t>Override</w:t>
+      </w:r>
+      <w:bookmarkEnd w:id="6"/>
+    </w:p>
+    <w:p>
+      <w:pPr>
+        <w:ind w:left="-360" w:firstLine="360"/>
+        <w:rPr>
+          <w:rFonts w:ascii="Verdana" w:hAnsi="Verdana"/>
+        </w:rPr>
+      </w:pPr>
+      <w:r>
+        <w:rPr>
+          <w:rFonts w:ascii="Verdana" w:hAnsi="Verdana"/>
+        </w:rPr>
+        <w:t>A</w:t>
+      </w:r>
+      <w:r>
+        <w:rPr>
+          <w:rFonts w:ascii="Verdana" w:hAnsi="Verdana"/>
+        </w:rPr>
+        <w:t xml:space="preserve">nnotation assures that the subclass method is overriding the parent method. if it not show, compile time error occurs. it example bellow show error complier with Overload one function not have in interface. if you want to remove error </w:t>
       </w:r>
       <w:proofErr w:type="spellStart"/>
       <w:r>
+        <w:rPr>
+          <w:rFonts w:ascii="Verdana" w:hAnsi="Verdana"/>
+        </w:rPr>
         <w:t>complie</w:t>
       </w:r>
       <w:proofErr w:type="spellEnd"/>
       <w:r>
+        <w:rPr>
+          <w:rFonts w:ascii="Verdana" w:hAnsi="Verdana"/>
+        </w:rPr>
         <w:t>, you should remove @Override in function overload.</w:t>
       </w:r>
       <w:r>
-        <w:br/>
-      </w:r>
-      <w:r>
-        <w:br/>
-      </w:r>
-      <w:r>
-        <w:br/>
-      </w:r>
-      <w:r>
-        <w:br/>
-      </w:r>
-      <w:r>
-        <w:rPr>
+        <w:rPr>
+          <w:rFonts w:ascii="Verdana" w:hAnsi="Verdana"/>
+        </w:rPr>
+        <w:br/>
+      </w:r>
+      <w:r>
+        <w:rPr>
+          <w:rFonts w:ascii="Verdana" w:hAnsi="Verdana"/>
+        </w:rPr>
+        <w:br/>
+      </w:r>
+      <w:r>
+        <w:rPr>
+          <w:rFonts w:ascii="Verdana" w:hAnsi="Verdana"/>
+        </w:rPr>
+        <w:br/>
+      </w:r>
+      <w:r>
+        <w:rPr>
+          <w:rFonts w:ascii="Verdana" w:hAnsi="Verdana"/>
+        </w:rPr>
+        <w:br/>
+      </w:r>
+      <w:r>
+        <w:rPr>
+          <w:rFonts w:ascii="Verdana" w:hAnsi="Verdana"/>
           <w:noProof/>
           <w:color w:val="0000FF"/>
         </w:rPr>
@@ -123,7 +1193,7 @@
             <wp:extent cx="5943600" cy="2587625"/>
             <wp:effectExtent l="0" t="0" r="0" b="3175"/>
             <wp:docPr id="19" name="Picture 19">
-              <a:hlinkClick xmlns:a="http://schemas.openxmlformats.org/drawingml/2006/main" r:id="rId4"/>
+              <a:hlinkClick xmlns:a="http://schemas.openxmlformats.org/drawingml/2006/main" r:id="rId7"/>
             </wp:docPr>
             <wp:cNvGraphicFramePr>
               <a:graphicFrameLocks xmlns:a="http://schemas.openxmlformats.org/drawingml/2006/main" noChangeAspect="1"/>
@@ -133,14 +1203,14 @@
                 <pic:pic xmlns:pic="http://schemas.openxmlformats.org/drawingml/2006/picture">
                   <pic:nvPicPr>
                     <pic:cNvPr id="0" name="Picture 1">
-                      <a:hlinkClick r:id="rId4"/>
+                      <a:hlinkClick r:id="rId7"/>
                     </pic:cNvPr>
                     <pic:cNvPicPr>
                       <a:picLocks noChangeAspect="1" noChangeArrowheads="1"/>
                     </pic:cNvPicPr>
                   </pic:nvPicPr>
                   <pic:blipFill>
-                    <a:blip r:embed="rId5">
+                    <a:blip r:embed="rId8">
                       <a:extLst>
                         <a:ext uri="{28A0092B-C50C-407E-A947-70E740481C1C}">
                           <a14:useLocalDpi xmlns:a14="http://schemas.microsoft.com/office/drawing/2010/main" val="0"/>
@@ -172,48 +1242,85 @@
         </w:drawing>
       </w:r>
       <w:r>
-        <w:br/>
-      </w:r>
-      <w:r>
-        <w:br/>
-      </w:r>
-      <w:r>
-        <w:br/>
-      </w:r>
-      <w:r>
-        <w:br/>
+        <w:rPr>
+          <w:rFonts w:ascii="Verdana" w:hAnsi="Verdana"/>
+        </w:rPr>
+        <w:br/>
+      </w:r>
+      <w:r>
+        <w:rPr>
+          <w:rFonts w:ascii="Verdana" w:hAnsi="Verdana"/>
+        </w:rPr>
+        <w:br/>
+      </w:r>
+      <w:r>
+        <w:rPr>
+          <w:rFonts w:ascii="Verdana" w:hAnsi="Verdana"/>
+        </w:rPr>
+        <w:br/>
+      </w:r>
+      <w:r>
+        <w:rPr>
+          <w:rFonts w:ascii="Verdana" w:hAnsi="Verdana"/>
+        </w:rPr>
+        <w:br/>
+      </w:r>
+    </w:p>
+    <w:p>
+      <w:pPr>
+        <w:rPr>
+          <w:rFonts w:ascii="Verdana" w:hAnsi="Verdana"/>
+        </w:rPr>
+      </w:pPr>
+      <w:r>
+        <w:rPr>
+          <w:rFonts w:ascii="Verdana" w:hAnsi="Verdana"/>
+        </w:rPr>
         <w:t xml:space="preserve">Error during </w:t>
       </w:r>
       <w:proofErr w:type="spellStart"/>
       <w:r>
+        <w:rPr>
+          <w:rFonts w:ascii="Verdana" w:hAnsi="Verdana"/>
+        </w:rPr>
         <w:t>complie</w:t>
       </w:r>
       <w:proofErr w:type="spellEnd"/>
       <w:r>
+        <w:rPr>
+          <w:rFonts w:ascii="Verdana" w:hAnsi="Verdana"/>
+        </w:rPr>
         <w:t xml:space="preserve"> </w:t>
       </w:r>
       <w:proofErr w:type="spellStart"/>
       <w:r>
+        <w:rPr>
+          <w:rFonts w:ascii="Verdana" w:hAnsi="Verdana"/>
+        </w:rPr>
         <w:t>Javac</w:t>
       </w:r>
       <w:proofErr w:type="spellEnd"/>
       <w:r>
+        <w:rPr>
+          <w:rFonts w:ascii="Verdana" w:hAnsi="Verdana"/>
+        </w:rPr>
         <w:t xml:space="preserve">, </w:t>
       </w:r>
       <w:r>
-        <w:br/>
-      </w:r>
-      <w:r>
-        <w:br/>
-      </w:r>
-      <w:r>
-        <w:br/>
-      </w:r>
-      <w:r>
-        <w:br/>
-      </w:r>
-      <w:r>
-        <w:rPr>
+        <w:rPr>
+          <w:rFonts w:ascii="Verdana" w:hAnsi="Verdana"/>
+        </w:rPr>
+        <w:br/>
+      </w:r>
+      <w:r>
+        <w:rPr>
+          <w:rFonts w:ascii="Verdana" w:hAnsi="Verdana"/>
+        </w:rPr>
+        <w:br/>
+      </w:r>
+      <w:r>
+        <w:rPr>
+          <w:rFonts w:ascii="Verdana" w:hAnsi="Verdana"/>
           <w:noProof/>
           <w:color w:val="0000FF"/>
         </w:rPr>
@@ -223,7 +1330,7 @@
             <wp:extent cx="5943600" cy="2540635"/>
             <wp:effectExtent l="0" t="0" r="0" b="0"/>
             <wp:docPr id="18" name="Picture 18">
-              <a:hlinkClick xmlns:a="http://schemas.openxmlformats.org/drawingml/2006/main" r:id="rId4"/>
+              <a:hlinkClick xmlns:a="http://schemas.openxmlformats.org/drawingml/2006/main" r:id="rId7"/>
             </wp:docPr>
             <wp:cNvGraphicFramePr>
               <a:graphicFrameLocks xmlns:a="http://schemas.openxmlformats.org/drawingml/2006/main" noChangeAspect="1"/>
@@ -233,14 +1340,14 @@
                 <pic:pic xmlns:pic="http://schemas.openxmlformats.org/drawingml/2006/picture">
                   <pic:nvPicPr>
                     <pic:cNvPr id="0" name="Picture 2">
-                      <a:hlinkClick r:id="rId4"/>
+                      <a:hlinkClick r:id="rId7"/>
                     </pic:cNvPr>
                     <pic:cNvPicPr>
                       <a:picLocks noChangeAspect="1" noChangeArrowheads="1"/>
                     </pic:cNvPicPr>
                   </pic:nvPicPr>
                   <pic:blipFill>
-                    <a:blip r:embed="rId6">
+                    <a:blip r:embed="rId9">
                       <a:extLst>
                         <a:ext uri="{28A0092B-C50C-407E-A947-70E740481C1C}">
                           <a14:useLocalDpi xmlns:a14="http://schemas.microsoft.com/office/drawing/2010/main" val="0"/>
@@ -272,40 +1379,87 @@
         </w:drawing>
       </w:r>
       <w:r>
-        <w:br/>
-      </w:r>
-      <w:r>
-        <w:br/>
-      </w:r>
-      <w:r>
-        <w:br/>
-        <w:t xml:space="preserve">@SuppressWarnings </w:t>
-      </w:r>
-      <w:proofErr w:type="gramStart"/>
-      <w:r>
-        <w:t>Annotation:</w:t>
-      </w:r>
-      <w:proofErr w:type="gramEnd"/>
-      <w:r>
-        <w:t xml:space="preserve"> is used to suppress warnings issued by the complier. This type of annotation can be applied to any type of declaration.</w:t>
-      </w:r>
-      <w:r>
-        <w:br/>
-      </w:r>
-      <w:r>
+        <w:rPr>
+          <w:rFonts w:ascii="Verdana" w:hAnsi="Verdana"/>
+        </w:rPr>
+        <w:br/>
+      </w:r>
+      <w:r>
+        <w:rPr>
+          <w:rFonts w:ascii="Verdana" w:hAnsi="Verdana"/>
+        </w:rPr>
+        <w:br/>
+      </w:r>
+    </w:p>
+    <w:p>
+      <w:pPr>
+        <w:rPr>
+          <w:rFonts w:ascii="Verdana" w:hAnsi="Verdana"/>
+        </w:rPr>
+      </w:pPr>
+      <w:bookmarkStart w:id="7" w:name="_Toc60045079"/>
+      <w:bookmarkStart w:id="8" w:name="_Toc60045243"/>
+      <w:bookmarkStart w:id="9" w:name="_Toc60046475"/>
+      <w:r>
+        <w:rPr>
+          <w:rStyle w:val="Heading2Char"/>
+          <w:rFonts w:ascii="Verdana" w:hAnsi="Verdana"/>
+        </w:rPr>
+        <w:t>@SuppressWarnings</w:t>
+      </w:r>
+      <w:bookmarkEnd w:id="7"/>
+      <w:bookmarkEnd w:id="8"/>
+      <w:bookmarkEnd w:id="9"/>
+      <w:r>
+        <w:rPr>
+          <w:rFonts w:ascii="Verdana" w:hAnsi="Verdana"/>
+        </w:rPr>
+        <w:t xml:space="preserve"> </w:t>
+      </w:r>
+    </w:p>
+    <w:p>
+      <w:pPr>
+        <w:ind w:firstLine="720"/>
+        <w:rPr>
+          <w:rFonts w:ascii="Verdana" w:hAnsi="Verdana"/>
+        </w:rPr>
+      </w:pPr>
+      <w:r>
+        <w:rPr>
+          <w:rFonts w:ascii="Verdana" w:hAnsi="Verdana"/>
+        </w:rPr>
+        <w:t>Annotation: is used to suppress warnings issued by the complier. This type of annotation can be applied to any type of declaration.</w:t>
+      </w:r>
+      <w:r>
+        <w:rPr>
+          <w:rFonts w:ascii="Verdana" w:hAnsi="Verdana"/>
+        </w:rPr>
+        <w:br/>
+      </w:r>
+      <w:r>
+        <w:rPr>
+          <w:rFonts w:ascii="Verdana" w:hAnsi="Verdana"/>
+        </w:rPr>
         <w:br/>
         <w:t xml:space="preserve">This example bellow illustration suppress warning during check </w:t>
       </w:r>
       <w:proofErr w:type="spellStart"/>
       <w:r>
+        <w:rPr>
+          <w:rFonts w:ascii="Verdana" w:hAnsi="Verdana"/>
+        </w:rPr>
         <w:t>javac</w:t>
       </w:r>
       <w:proofErr w:type="spellEnd"/>
       <w:r>
-        <w:br/>
-      </w:r>
-      <w:r>
-        <w:rPr>
+        <w:rPr>
+          <w:rFonts w:ascii="Verdana" w:hAnsi="Verdana"/>
+        </w:rPr>
+        <w:br/>
+      </w:r>
+      <w:r>
+        <w:rPr>
+          <w:rFonts w:ascii="Verdana" w:hAnsi="Verdana"/>
           <w:noProof/>
           <w:color w:val="0000FF"/>
         </w:rPr>
@@ -314,7 +1468,7 @@
             <wp:extent cx="5943600" cy="4502150"/>
             <wp:effectExtent l="0" t="0" r="0" b="0"/>
             <wp:docPr id="17" name="Picture 17">
-              <a:hlinkClick xmlns:a="http://schemas.openxmlformats.org/drawingml/2006/main" r:id="rId4"/>
+              <a:hlinkClick xmlns:a="http://schemas.openxmlformats.org/drawingml/2006/main" r:id="rId7"/>
             </wp:docPr>
             <wp:cNvGraphicFramePr>
               <a:graphicFrameLocks xmlns:a="http://schemas.openxmlformats.org/drawingml/2006/main" noChangeAspect="1"/>
@@ -324,14 +1478,14 @@
                 <pic:pic xmlns:pic="http://schemas.openxmlformats.org/drawingml/2006/picture">
                   <pic:nvPicPr>
                     <pic:cNvPr id="0" name="Picture 3">
-                      <a:hlinkClick r:id="rId4"/>
+                      <a:hlinkClick r:id="rId7"/>
                     </pic:cNvPr>
                     <pic:cNvPicPr>
                       <a:picLocks noChangeAspect="1" noChangeArrowheads="1"/>
                     </pic:cNvPicPr>
                   </pic:nvPicPr>
                   <pic:blipFill>
-                    <a:blip r:embed="rId7">
+                    <a:blip r:embed="rId10">
                       <a:extLst>
                         <a:ext uri="{28A0092B-C50C-407E-A947-70E740481C1C}">
                           <a14:useLocalDpi xmlns:a14="http://schemas.microsoft.com/office/drawing/2010/main" val="0"/>
@@ -363,40 +1517,72 @@
         </w:drawing>
       </w:r>
       <w:r>
-        <w:br/>
-      </w:r>
-      <w:r>
-        <w:br/>
-      </w:r>
-      <w:r>
-        <w:br/>
-      </w:r>
-      <w:r>
-        <w:br/>
-      </w:r>
+        <w:rPr>
+          <w:rFonts w:ascii="Verdana" w:hAnsi="Verdana"/>
+        </w:rPr>
+        <w:br/>
+      </w:r>
+      <w:r>
+        <w:rPr>
+          <w:rFonts w:ascii="Verdana" w:hAnsi="Verdana"/>
+        </w:rPr>
+        <w:br/>
+      </w:r>
+      <w:r>
+        <w:rPr>
+          <w:rFonts w:ascii="Verdana" w:hAnsi="Verdana"/>
+        </w:rPr>
+        <w:br/>
+      </w:r>
+      <w:r>
+        <w:rPr>
+          <w:rFonts w:ascii="Verdana" w:hAnsi="Verdana"/>
+        </w:rPr>
+        <w:lastRenderedPageBreak/>
+        <w:br/>
+      </w:r>
+    </w:p>
+    <w:p>
+      <w:pPr>
+        <w:rPr>
+          <w:rFonts w:ascii="Verdana" w:hAnsi="Verdana"/>
+        </w:rPr>
+      </w:pPr>
       <w:proofErr w:type="spellStart"/>
       <w:r>
+        <w:rPr>
+          <w:rFonts w:ascii="Verdana" w:hAnsi="Verdana"/>
+        </w:rPr>
         <w:t>Complie</w:t>
       </w:r>
       <w:proofErr w:type="spellEnd"/>
       <w:r>
+        <w:rPr>
+          <w:rFonts w:ascii="Verdana" w:hAnsi="Verdana"/>
+        </w:rPr>
         <w:t xml:space="preserve"> print warning, but complier still success</w:t>
       </w:r>
       <w:r>
-        <w:br/>
-      </w:r>
-      <w:r>
-        <w:lastRenderedPageBreak/>
-        <w:br/>
-      </w:r>
-      <w:r>
-        <w:br/>
-      </w:r>
-      <w:r>
-        <w:br/>
-      </w:r>
-      <w:r>
-        <w:rPr>
+        <w:rPr>
+          <w:rFonts w:ascii="Verdana" w:hAnsi="Verdana"/>
+        </w:rPr>
+        <w:br/>
+      </w:r>
+      <w:r>
+        <w:rPr>
+          <w:rFonts w:ascii="Verdana" w:hAnsi="Verdana"/>
+        </w:rPr>
+        <w:br/>
+      </w:r>
+      <w:r>
+        <w:rPr>
+          <w:rFonts w:ascii="Verdana" w:hAnsi="Verdana"/>
+        </w:rPr>
+        <w:br/>
+      </w:r>
+      <w:r>
+        <w:rPr>
+          <w:rFonts w:ascii="Verdana" w:hAnsi="Verdana"/>
           <w:noProof/>
           <w:color w:val="0000FF"/>
         </w:rPr>
@@ -405,7 +1591,7 @@
             <wp:extent cx="5943600" cy="2035810"/>
             <wp:effectExtent l="0" t="0" r="0" b="2540"/>
             <wp:docPr id="16" name="Picture 16">
-              <a:hlinkClick xmlns:a="http://schemas.openxmlformats.org/drawingml/2006/main" r:id="rId4"/>
+              <a:hlinkClick xmlns:a="http://schemas.openxmlformats.org/drawingml/2006/main" r:id="rId7"/>
             </wp:docPr>
             <wp:cNvGraphicFramePr>
               <a:graphicFrameLocks xmlns:a="http://schemas.openxmlformats.org/drawingml/2006/main" noChangeAspect="1"/>
@@ -415,14 +1601,14 @@
                 <pic:pic xmlns:pic="http://schemas.openxmlformats.org/drawingml/2006/picture">
                   <pic:nvPicPr>
                     <pic:cNvPr id="0" name="Picture 4">
-                      <a:hlinkClick r:id="rId4"/>
+                      <a:hlinkClick r:id="rId7"/>
                     </pic:cNvPr>
                     <pic:cNvPicPr>
                       <a:picLocks noChangeAspect="1" noChangeArrowheads="1"/>
                     </pic:cNvPicPr>
                   </pic:nvPicPr>
                   <pic:blipFill>
-                    <a:blip r:embed="rId8">
+                    <a:blip r:embed="rId11">
                       <a:extLst>
                         <a:ext uri="{28A0092B-C50C-407E-A947-70E740481C1C}">
                           <a14:useLocalDpi xmlns:a14="http://schemas.microsoft.com/office/drawing/2010/main" val="0"/>
@@ -454,40 +1640,59 @@
         </w:drawing>
       </w:r>
       <w:r>
-        <w:br/>
-      </w:r>
-      <w:r>
-        <w:br/>
-      </w:r>
-      <w:r>
+        <w:rPr>
+          <w:rFonts w:ascii="Verdana" w:hAnsi="Verdana"/>
+        </w:rPr>
+        <w:br/>
+      </w:r>
+      <w:r>
+        <w:rPr>
+          <w:rFonts w:ascii="Verdana" w:hAnsi="Verdana"/>
+        </w:rPr>
+        <w:br/>
+      </w:r>
+      <w:r>
+        <w:rPr>
+          <w:rFonts w:ascii="Verdana" w:hAnsi="Verdana"/>
+        </w:rPr>
         <w:br/>
         <w:t xml:space="preserve">Add annotation @SuppressWarning to </w:t>
       </w:r>
       <w:proofErr w:type="spellStart"/>
       <w:r>
+        <w:rPr>
+          <w:rFonts w:ascii="Verdana" w:hAnsi="Verdana"/>
+        </w:rPr>
         <w:t>complie</w:t>
       </w:r>
       <w:proofErr w:type="spellEnd"/>
       <w:r>
+        <w:rPr>
+          <w:rFonts w:ascii="Verdana" w:hAnsi="Verdana"/>
+        </w:rPr>
         <w:t xml:space="preserve"> pass not appearance warning</w:t>
       </w:r>
       <w:r>
-        <w:br/>
-      </w:r>
-      <w:r>
-        <w:br/>
-      </w:r>
-      <w:r>
-        <w:br/>
-      </w:r>
-      <w:r>
-        <w:br/>
-      </w:r>
-      <w:r>
-        <w:br/>
-      </w:r>
-      <w:r>
-        <w:rPr>
+        <w:rPr>
+          <w:rFonts w:ascii="Verdana" w:hAnsi="Verdana"/>
+        </w:rPr>
+        <w:br/>
+      </w:r>
+      <w:r>
+        <w:rPr>
+          <w:rFonts w:ascii="Verdana" w:hAnsi="Verdana"/>
+        </w:rPr>
+        <w:br/>
+      </w:r>
+      <w:r>
+        <w:rPr>
+          <w:rFonts w:ascii="Verdana" w:hAnsi="Verdana"/>
+        </w:rPr>
+        <w:br/>
+      </w:r>
+      <w:r>
+        <w:rPr>
+          <w:rFonts w:ascii="Verdana" w:hAnsi="Verdana"/>
           <w:noProof/>
           <w:color w:val="0000FF"/>
         </w:rPr>
@@ -496,7 +1701,7 @@
             <wp:extent cx="5943600" cy="4056380"/>
             <wp:effectExtent l="0" t="0" r="0" b="1270"/>
             <wp:docPr id="15" name="Picture 15">
-              <a:hlinkClick xmlns:a="http://schemas.openxmlformats.org/drawingml/2006/main" r:id="rId4"/>
+              <a:hlinkClick xmlns:a="http://schemas.openxmlformats.org/drawingml/2006/main" r:id="rId7"/>
             </wp:docPr>
             <wp:cNvGraphicFramePr>
               <a:graphicFrameLocks xmlns:a="http://schemas.openxmlformats.org/drawingml/2006/main" noChangeAspect="1"/>
@@ -506,14 +1711,14 @@
                 <pic:pic xmlns:pic="http://schemas.openxmlformats.org/drawingml/2006/picture">
                   <pic:nvPicPr>
                     <pic:cNvPr id="0" name="Picture 5">
-                      <a:hlinkClick r:id="rId4"/>
+                      <a:hlinkClick r:id="rId7"/>
                     </pic:cNvPr>
                     <pic:cNvPicPr>
                       <a:picLocks noChangeAspect="1" noChangeArrowheads="1"/>
                     </pic:cNvPicPr>
                   </pic:nvPicPr>
                   <pic:blipFill>
-                    <a:blip r:embed="rId9">
+                    <a:blip r:embed="rId12">
                       <a:extLst>
                         <a:ext uri="{28A0092B-C50C-407E-A947-70E740481C1C}">
                           <a14:useLocalDpi xmlns:a14="http://schemas.microsoft.com/office/drawing/2010/main" val="0"/>
@@ -545,43 +1750,96 @@
         </w:drawing>
       </w:r>
       <w:r>
-        <w:br/>
-      </w:r>
-      <w:r>
-        <w:br/>
-      </w:r>
-      <w:r>
-        <w:br/>
-      </w:r>
+        <w:rPr>
+          <w:rFonts w:ascii="Verdana" w:hAnsi="Verdana"/>
+        </w:rPr>
+        <w:br/>
+      </w:r>
+      <w:r>
+        <w:rPr>
+          <w:rFonts w:ascii="Verdana" w:hAnsi="Verdana"/>
+        </w:rPr>
+        <w:br/>
+      </w:r>
+      <w:r>
+        <w:rPr>
+          <w:rFonts w:ascii="Verdana" w:hAnsi="Verdana"/>
+        </w:rPr>
+        <w:br/>
+      </w:r>
+    </w:p>
+    <w:p>
+      <w:pPr>
+        <w:rPr>
+          <w:rFonts w:ascii="Verdana" w:hAnsi="Verdana"/>
+        </w:rPr>
+      </w:pPr>
+    </w:p>
+    <w:p>
+      <w:pPr>
+        <w:rPr>
+          <w:rFonts w:ascii="Verdana" w:hAnsi="Verdana"/>
+        </w:rPr>
+      </w:pPr>
+    </w:p>
+    <w:p>
+      <w:pPr>
+        <w:rPr>
+          <w:rFonts w:ascii="Verdana" w:hAnsi="Verdana"/>
+        </w:rPr>
+      </w:pPr>
+    </w:p>
+    <w:p>
+      <w:pPr>
+        <w:rPr>
+          <w:rStyle w:val="Heading2Char"/>
+          <w:rFonts w:ascii="Verdana" w:hAnsi="Verdana"/>
+        </w:rPr>
+      </w:pPr>
       <w:proofErr w:type="spellStart"/>
       <w:r>
+        <w:rPr>
+          <w:rFonts w:ascii="Verdana" w:hAnsi="Verdana"/>
+        </w:rPr>
         <w:t>Complie</w:t>
       </w:r>
       <w:proofErr w:type="spellEnd"/>
       <w:r>
+        <w:rPr>
+          <w:rFonts w:ascii="Verdana" w:hAnsi="Verdana"/>
+        </w:rPr>
         <w:t xml:space="preserve"> Successful</w:t>
       </w:r>
       <w:r>
-        <w:br/>
-      </w:r>
-      <w:r>
-        <w:br/>
-      </w:r>
-      <w:r>
-        <w:br/>
-      </w:r>
-      <w:r>
-        <w:rPr>
+        <w:rPr>
+          <w:rFonts w:ascii="Verdana" w:hAnsi="Verdana"/>
+        </w:rPr>
+        <w:br/>
+      </w:r>
+      <w:r>
+        <w:rPr>
+          <w:rFonts w:ascii="Verdana" w:hAnsi="Verdana"/>
+        </w:rPr>
+        <w:br/>
+      </w:r>
+      <w:r>
+        <w:rPr>
+          <w:rFonts w:ascii="Verdana" w:hAnsi="Verdana"/>
+        </w:rPr>
+        <w:br/>
+      </w:r>
+      <w:r>
+        <w:rPr>
+          <w:rFonts w:ascii="Verdana" w:hAnsi="Verdana"/>
           <w:noProof/>
           <w:color w:val="0000FF"/>
         </w:rPr>
-        <w:lastRenderedPageBreak/>
         <w:drawing>
           <wp:inline distT="0" distB="0" distL="0" distR="0" wp14:anchorId="104BE8EE" wp14:editId="48AA0E57">
             <wp:extent cx="5943600" cy="1849755"/>
             <wp:effectExtent l="0" t="0" r="0" b="0"/>
             <wp:docPr id="14" name="Picture 14">
-              <a:hlinkClick xmlns:a="http://schemas.openxmlformats.org/drawingml/2006/main" r:id="rId4"/>
+              <a:hlinkClick xmlns:a="http://schemas.openxmlformats.org/drawingml/2006/main" r:id="rId7"/>
             </wp:docPr>
             <wp:cNvGraphicFramePr>
               <a:graphicFrameLocks xmlns:a="http://schemas.openxmlformats.org/drawingml/2006/main" noChangeAspect="1"/>
@@ -591,14 +1849,14 @@
                 <pic:pic xmlns:pic="http://schemas.openxmlformats.org/drawingml/2006/picture">
                   <pic:nvPicPr>
                     <pic:cNvPr id="0" name="Picture 6">
-                      <a:hlinkClick r:id="rId4"/>
+                      <a:hlinkClick r:id="rId7"/>
                     </pic:cNvPr>
                     <pic:cNvPicPr>
                       <a:picLocks noChangeAspect="1" noChangeArrowheads="1"/>
                     </pic:cNvPicPr>
                   </pic:nvPicPr>
                   <pic:blipFill>
-                    <a:blip r:embed="rId10">
+                    <a:blip r:embed="rId13">
                       <a:extLst>
                         <a:ext uri="{28A0092B-C50C-407E-A947-70E740481C1C}">
                           <a14:useLocalDpi xmlns:a14="http://schemas.microsoft.com/office/drawing/2010/main" val="0"/>
@@ -630,26 +1888,85 @@
         </w:drawing>
       </w:r>
       <w:r>
-        <w:br/>
-      </w:r>
-      <w:r>
-        <w:br/>
-      </w:r>
-      <w:r>
-        <w:br/>
-        <w:t>@Deprecated annotation marks that this method, field deprecated so complier print warning. in the Future method, filed not use so that now you do not use it.</w:t>
-      </w:r>
-      <w:r>
-        <w:br/>
-      </w:r>
-      <w:r>
-        <w:br/>
-      </w:r>
-      <w:r>
-        <w:br/>
-      </w:r>
-      <w:r>
-        <w:rPr>
+        <w:rPr>
+          <w:rFonts w:ascii="Verdana" w:hAnsi="Verdana"/>
+        </w:rPr>
+        <w:br/>
+      </w:r>
+      <w:r>
+        <w:rPr>
+          <w:rFonts w:ascii="Verdana" w:hAnsi="Verdana"/>
+        </w:rPr>
+        <w:br/>
+      </w:r>
+    </w:p>
+    <w:p>
+      <w:pPr>
+        <w:rPr>
+          <w:rFonts w:ascii="Verdana" w:eastAsiaTheme="majorEastAsia" w:hAnsi="Verdana" w:cstheme="majorBidi"/>
+          <w:color w:val="2F5496" w:themeColor="accent1" w:themeShade="BF"/>
+          <w:sz w:val="26"/>
+          <w:szCs w:val="26"/>
+        </w:rPr>
+      </w:pPr>
+      <w:bookmarkStart w:id="10" w:name="_Toc60046476"/>
+      <w:r>
+        <w:rPr>
+          <w:rStyle w:val="Heading2Char"/>
+          <w:rFonts w:ascii="Verdana" w:hAnsi="Verdana"/>
+        </w:rPr>
+        <w:t>@Deprecated</w:t>
+      </w:r>
+      <w:bookmarkEnd w:id="10"/>
+      <w:r>
+        <w:rPr>
+          <w:rFonts w:ascii="Verdana" w:hAnsi="Verdana"/>
+        </w:rPr>
+        <w:t xml:space="preserve"> </w:t>
+      </w:r>
+    </w:p>
+    <w:p>
+      <w:pPr>
+        <w:ind w:firstLine="720"/>
+        <w:rPr>
+          <w:rFonts w:ascii="Verdana" w:hAnsi="Verdana"/>
+        </w:rPr>
+      </w:pPr>
+      <w:r>
+        <w:rPr>
+          <w:rFonts w:ascii="Verdana" w:hAnsi="Verdana"/>
+        </w:rPr>
+        <w:t>A</w:t>
+      </w:r>
+      <w:r>
+        <w:rPr>
+          <w:rFonts w:ascii="Verdana" w:hAnsi="Verdana"/>
+        </w:rPr>
+        <w:t>nnotation marks that this method, field deprecated so complier print warning. in the Future method, filed not use so that now you do not use it.</w:t>
+      </w:r>
+      <w:r>
+        <w:rPr>
+          <w:rFonts w:ascii="Verdana" w:hAnsi="Verdana"/>
+        </w:rPr>
+        <w:br/>
+      </w:r>
+    </w:p>
+    <w:p>
+      <w:pPr>
+        <w:ind w:left="-360"/>
+        <w:rPr>
+          <w:rFonts w:ascii="Verdana" w:hAnsi="Verdana"/>
+        </w:rPr>
+      </w:pPr>
+      <w:r>
+        <w:rPr>
+          <w:rFonts w:ascii="Verdana" w:hAnsi="Verdana"/>
+        </w:rPr>
+        <w:br/>
+      </w:r>
+      <w:r>
+        <w:rPr>
+          <w:rFonts w:ascii="Verdana" w:hAnsi="Verdana"/>
           <w:noProof/>
           <w:color w:val="0000FF"/>
         </w:rPr>
@@ -658,7 +1975,7 @@
             <wp:extent cx="5943600" cy="4034155"/>
             <wp:effectExtent l="0" t="0" r="0" b="4445"/>
             <wp:docPr id="13" name="Picture 13">
-              <a:hlinkClick xmlns:a="http://schemas.openxmlformats.org/drawingml/2006/main" r:id="rId4"/>
+              <a:hlinkClick xmlns:a="http://schemas.openxmlformats.org/drawingml/2006/main" r:id="rId7"/>
             </wp:docPr>
             <wp:cNvGraphicFramePr>
               <a:graphicFrameLocks xmlns:a="http://schemas.openxmlformats.org/drawingml/2006/main" noChangeAspect="1"/>
@@ -668,14 +1985,14 @@
                 <pic:pic xmlns:pic="http://schemas.openxmlformats.org/drawingml/2006/picture">
                   <pic:nvPicPr>
                     <pic:cNvPr id="0" name="Picture 7">
-                      <a:hlinkClick r:id="rId4"/>
+                      <a:hlinkClick r:id="rId7"/>
                     </pic:cNvPr>
                     <pic:cNvPicPr>
                       <a:picLocks noChangeAspect="1" noChangeArrowheads="1"/>
                     </pic:cNvPicPr>
                   </pic:nvPicPr>
                   <pic:blipFill>
-                    <a:blip r:embed="rId11">
+                    <a:blip r:embed="rId14">
                       <a:extLst>
                         <a:ext uri="{28A0092B-C50C-407E-A947-70E740481C1C}">
                           <a14:useLocalDpi xmlns:a14="http://schemas.microsoft.com/office/drawing/2010/main" val="0"/>
@@ -707,49 +2024,68 @@
         </w:drawing>
       </w:r>
       <w:r>
-        <w:br/>
-      </w:r>
-      <w:r>
-        <w:br/>
-      </w:r>
-      <w:r>
-        <w:br/>
-      </w:r>
-      <w:r>
-        <w:br/>
-      </w:r>
+        <w:rPr>
+          <w:rFonts w:ascii="Verdana" w:hAnsi="Verdana"/>
+        </w:rPr>
+        <w:br/>
+      </w:r>
+      <w:r>
+        <w:rPr>
+          <w:rFonts w:ascii="Verdana" w:hAnsi="Verdana"/>
+        </w:rPr>
+        <w:lastRenderedPageBreak/>
+        <w:br/>
+      </w:r>
+    </w:p>
+    <w:p>
+      <w:pPr>
+        <w:ind w:left="-360"/>
+        <w:rPr>
+          <w:rStyle w:val="Heading1Char"/>
+          <w:rFonts w:ascii="Verdana" w:eastAsiaTheme="minorHAnsi" w:hAnsi="Verdana" w:cstheme="minorBidi"/>
+          <w:color w:val="auto"/>
+          <w:sz w:val="22"/>
+          <w:szCs w:val="22"/>
+        </w:rPr>
+      </w:pPr>
       <w:proofErr w:type="spellStart"/>
       <w:r>
+        <w:rPr>
+          <w:rFonts w:ascii="Verdana" w:hAnsi="Verdana"/>
+        </w:rPr>
         <w:t>Complie</w:t>
       </w:r>
       <w:proofErr w:type="spellEnd"/>
       <w:r>
+        <w:rPr>
+          <w:rFonts w:ascii="Verdana" w:hAnsi="Verdana"/>
+        </w:rPr>
         <w:t xml:space="preserve"> print waring </w:t>
       </w:r>
       <w:r>
-        <w:br/>
-      </w:r>
-      <w:r>
-        <w:br/>
-      </w:r>
-      <w:r>
-        <w:br/>
-      </w:r>
-      <w:r>
-        <w:br/>
-      </w:r>
-      <w:r>
-        <w:rPr>
+        <w:rPr>
+          <w:rFonts w:ascii="Verdana" w:hAnsi="Verdana"/>
+        </w:rPr>
+        <w:br/>
+      </w:r>
+      <w:r>
+        <w:rPr>
+          <w:rFonts w:ascii="Verdana" w:hAnsi="Verdana"/>
+        </w:rPr>
+        <w:br/>
+      </w:r>
+      <w:r>
+        <w:rPr>
+          <w:rFonts w:ascii="Verdana" w:hAnsi="Verdana"/>
           <w:noProof/>
           <w:color w:val="0000FF"/>
         </w:rPr>
-        <w:lastRenderedPageBreak/>
         <w:drawing>
           <wp:inline distT="0" distB="0" distL="0" distR="0" wp14:anchorId="1715BE00" wp14:editId="683D2DA9">
             <wp:extent cx="5943600" cy="1969135"/>
             <wp:effectExtent l="0" t="0" r="0" b="0"/>
             <wp:docPr id="12" name="Picture 12">
-              <a:hlinkClick xmlns:a="http://schemas.openxmlformats.org/drawingml/2006/main" r:id="rId4"/>
+              <a:hlinkClick xmlns:a="http://schemas.openxmlformats.org/drawingml/2006/main" r:id="rId7"/>
             </wp:docPr>
             <wp:cNvGraphicFramePr>
               <a:graphicFrameLocks xmlns:a="http://schemas.openxmlformats.org/drawingml/2006/main" noChangeAspect="1"/>
@@ -759,14 +2095,14 @@
                 <pic:pic xmlns:pic="http://schemas.openxmlformats.org/drawingml/2006/picture">
                   <pic:nvPicPr>
                     <pic:cNvPr id="0" name="Picture 8">
-                      <a:hlinkClick r:id="rId4"/>
+                      <a:hlinkClick r:id="rId7"/>
                     </pic:cNvPr>
                     <pic:cNvPicPr>
                       <a:picLocks noChangeAspect="1" noChangeArrowheads="1"/>
                     </pic:cNvPicPr>
                   </pic:nvPicPr>
                   <pic:blipFill>
-                    <a:blip r:embed="rId12">
+                    <a:blip r:embed="rId15">
                       <a:extLst>
                         <a:ext uri="{28A0092B-C50C-407E-A947-70E740481C1C}">
                           <a14:useLocalDpi xmlns:a14="http://schemas.microsoft.com/office/drawing/2010/main" val="0"/>
@@ -798,37 +2134,59 @@
         </w:drawing>
       </w:r>
       <w:r>
-        <w:br/>
-      </w:r>
-      <w:r>
-        <w:br/>
-      </w:r>
-      <w:r>
+        <w:rPr>
+          <w:rFonts w:ascii="Verdana" w:hAnsi="Verdana"/>
+        </w:rPr>
+        <w:br/>
+      </w:r>
+      <w:r>
+        <w:rPr>
+          <w:rFonts w:ascii="Verdana" w:hAnsi="Verdana"/>
+        </w:rPr>
+        <w:br/>
+      </w:r>
+      <w:r>
+        <w:rPr>
+          <w:rFonts w:ascii="Verdana" w:hAnsi="Verdana"/>
+        </w:rPr>
         <w:br/>
         <w:t xml:space="preserve">To fix not appearance warning to add @SuppressWaring in functions are using Deprecate function. But it waring in source in Eclipse IDE it said "remove @SuppressWarning" it not </w:t>
       </w:r>
       <w:proofErr w:type="spellStart"/>
       <w:r>
+        <w:rPr>
+          <w:rFonts w:ascii="Verdana" w:hAnsi="Verdana"/>
+        </w:rPr>
         <w:t>importain</w:t>
       </w:r>
       <w:proofErr w:type="spellEnd"/>
       <w:r>
-        <w:t xml:space="preserve"> , but the best not use Deprecated for your source .</w:t>
-      </w:r>
-      <w:r>
-        <w:br/>
-      </w:r>
-      <w:r>
-        <w:br/>
-      </w:r>
-      <w:r>
-        <w:br/>
-      </w:r>
-      <w:r>
-        <w:br/>
-      </w:r>
-      <w:r>
-        <w:rPr>
+        <w:rPr>
+          <w:rFonts w:ascii="Verdana" w:hAnsi="Verdana"/>
+        </w:rPr>
+        <w:t xml:space="preserve"> , but the best not use Deprecated for your source.</w:t>
+      </w:r>
+      <w:r>
+        <w:rPr>
+          <w:rFonts w:ascii="Verdana" w:hAnsi="Verdana"/>
+        </w:rPr>
+        <w:br/>
+      </w:r>
+      <w:r>
+        <w:rPr>
+          <w:rFonts w:ascii="Verdana" w:hAnsi="Verdana"/>
+        </w:rPr>
+        <w:br/>
+      </w:r>
+      <w:r>
+        <w:rPr>
+          <w:rFonts w:ascii="Verdana" w:hAnsi="Verdana"/>
+        </w:rPr>
+        <w:br/>
+      </w:r>
+      <w:r>
+        <w:rPr>
+          <w:rFonts w:ascii="Verdana" w:hAnsi="Verdana"/>
           <w:noProof/>
           <w:color w:val="0000FF"/>
         </w:rPr>
@@ -837,7 +2195,7 @@
             <wp:extent cx="5943600" cy="4463415"/>
             <wp:effectExtent l="0" t="0" r="0" b="0"/>
             <wp:docPr id="11" name="Picture 11">
-              <a:hlinkClick xmlns:a="http://schemas.openxmlformats.org/drawingml/2006/main" r:id="rId4"/>
+              <a:hlinkClick xmlns:a="http://schemas.openxmlformats.org/drawingml/2006/main" r:id="rId7"/>
             </wp:docPr>
             <wp:cNvGraphicFramePr>
               <a:graphicFrameLocks xmlns:a="http://schemas.openxmlformats.org/drawingml/2006/main" noChangeAspect="1"/>
@@ -847,14 +2205,14 @@
                 <pic:pic xmlns:pic="http://schemas.openxmlformats.org/drawingml/2006/picture">
                   <pic:nvPicPr>
                     <pic:cNvPr id="0" name="Picture 9">
-                      <a:hlinkClick r:id="rId4"/>
+                      <a:hlinkClick r:id="rId7"/>
                     </pic:cNvPr>
                     <pic:cNvPicPr>
                       <a:picLocks noChangeAspect="1" noChangeArrowheads="1"/>
                     </pic:cNvPicPr>
                   </pic:nvPicPr>
                   <pic:blipFill>
-                    <a:blip r:embed="rId13">
+                    <a:blip r:embed="rId16">
                       <a:extLst>
                         <a:ext uri="{28A0092B-C50C-407E-A947-70E740481C1C}">
                           <a14:useLocalDpi xmlns:a14="http://schemas.microsoft.com/office/drawing/2010/main" val="0"/>
@@ -886,43 +2244,59 @@
         </w:drawing>
       </w:r>
       <w:r>
-        <w:br/>
-      </w:r>
-      <w:r>
-        <w:br/>
-      </w:r>
-      <w:r>
-        <w:br/>
-      </w:r>
-      <w:r>
-        <w:br/>
-      </w:r>
-      <w:r>
+        <w:rPr>
+          <w:rFonts w:ascii="Verdana" w:hAnsi="Verdana"/>
+        </w:rPr>
+        <w:br/>
+      </w:r>
+      <w:r>
+        <w:rPr>
+          <w:rFonts w:ascii="Verdana" w:hAnsi="Verdana"/>
+        </w:rPr>
+        <w:br/>
+      </w:r>
+      <w:r>
+        <w:rPr>
+          <w:rFonts w:ascii="Verdana" w:hAnsi="Verdana"/>
+        </w:rPr>
         <w:br/>
       </w:r>
       <w:proofErr w:type="spellStart"/>
       <w:r>
+        <w:rPr>
+          <w:rFonts w:ascii="Verdana" w:hAnsi="Verdana"/>
+        </w:rPr>
+        <w:lastRenderedPageBreak/>
         <w:t>Complie</w:t>
       </w:r>
       <w:proofErr w:type="spellEnd"/>
       <w:r>
+        <w:rPr>
+          <w:rFonts w:ascii="Verdana" w:hAnsi="Verdana"/>
+        </w:rPr>
         <w:t xml:space="preserve"> not print warning </w:t>
       </w:r>
       <w:r>
-        <w:br/>
-      </w:r>
-      <w:r>
-        <w:lastRenderedPageBreak/>
-        <w:br/>
-      </w:r>
-      <w:r>
-        <w:br/>
-      </w:r>
-      <w:r>
-        <w:br/>
-      </w:r>
-      <w:r>
-        <w:rPr>
+        <w:rPr>
+          <w:rFonts w:ascii="Verdana" w:hAnsi="Verdana"/>
+        </w:rPr>
+        <w:br/>
+      </w:r>
+      <w:r>
+        <w:rPr>
+          <w:rFonts w:ascii="Verdana" w:hAnsi="Verdana"/>
+        </w:rPr>
+        <w:br/>
+      </w:r>
+      <w:r>
+        <w:rPr>
+          <w:rFonts w:ascii="Verdana" w:hAnsi="Verdana"/>
+        </w:rPr>
+        <w:br/>
+      </w:r>
+      <w:r>
+        <w:rPr>
+          <w:rFonts w:ascii="Verdana" w:hAnsi="Verdana"/>
           <w:noProof/>
           <w:color w:val="0000FF"/>
         </w:rPr>
@@ -931,7 +2305,7 @@
             <wp:extent cx="5943600" cy="1969135"/>
             <wp:effectExtent l="0" t="0" r="0" b="0"/>
             <wp:docPr id="10" name="Picture 10">
-              <a:hlinkClick xmlns:a="http://schemas.openxmlformats.org/drawingml/2006/main" r:id="rId4"/>
+              <a:hlinkClick xmlns:a="http://schemas.openxmlformats.org/drawingml/2006/main" r:id="rId7"/>
             </wp:docPr>
             <wp:cNvGraphicFramePr>
               <a:graphicFrameLocks xmlns:a="http://schemas.openxmlformats.org/drawingml/2006/main" noChangeAspect="1"/>
@@ -941,14 +2315,14 @@
                 <pic:pic xmlns:pic="http://schemas.openxmlformats.org/drawingml/2006/picture">
                   <pic:nvPicPr>
                     <pic:cNvPr id="0" name="Picture 10">
-                      <a:hlinkClick r:id="rId4"/>
+                      <a:hlinkClick r:id="rId7"/>
                     </pic:cNvPr>
                     <pic:cNvPicPr>
                       <a:picLocks noChangeAspect="1" noChangeArrowheads="1"/>
                     </pic:cNvPicPr>
                   </pic:nvPicPr>
                   <pic:blipFill>
-                    <a:blip r:embed="rId14">
+                    <a:blip r:embed="rId17">
                       <a:extLst>
                         <a:ext uri="{28A0092B-C50C-407E-A947-70E740481C1C}">
                           <a14:useLocalDpi xmlns:a14="http://schemas.microsoft.com/office/drawing/2010/main" val="0"/>
@@ -980,117 +2354,238 @@
         </w:drawing>
       </w:r>
       <w:r>
-        <w:br/>
-      </w:r>
-      <w:r>
-        <w:br/>
+        <w:rPr>
+          <w:rFonts w:ascii="Verdana" w:hAnsi="Verdana"/>
+        </w:rPr>
+        <w:br/>
+      </w:r>
+      <w:r>
+        <w:rPr>
+          <w:rFonts w:ascii="Verdana" w:hAnsi="Verdana"/>
+        </w:rPr>
+        <w:br/>
+      </w:r>
+    </w:p>
+    <w:p>
+      <w:pPr>
+        <w:ind w:left="-360"/>
+        <w:rPr>
+          <w:rStyle w:val="Heading2Char"/>
+          <w:rFonts w:ascii="Verdana" w:hAnsi="Verdana"/>
+        </w:rPr>
+      </w:pPr>
+      <w:bookmarkStart w:id="11" w:name="_Toc60046477"/>
+      <w:r>
+        <w:rPr>
+          <w:rStyle w:val="Heading1Char"/>
+          <w:rFonts w:ascii="Verdana" w:hAnsi="Verdana"/>
+        </w:rPr>
         <w:t xml:space="preserve">Use Library The Checker </w:t>
       </w:r>
       <w:proofErr w:type="spellStart"/>
       <w:r>
+        <w:rPr>
+          <w:rStyle w:val="Heading1Char"/>
+          <w:rFonts w:ascii="Verdana" w:hAnsi="Verdana"/>
+        </w:rPr>
         <w:t>Framwork</w:t>
       </w:r>
+      <w:bookmarkEnd w:id="11"/>
       <w:proofErr w:type="spellEnd"/>
-      <w:r>
-        <w:br/>
-      </w:r>
-      <w:r>
-        <w:br/>
-        <w:t xml:space="preserve">Introduce : </w:t>
-      </w:r>
-      <w:hyperlink r:id="rId15" w:history="1">
+    </w:p>
+    <w:p>
+      <w:pPr>
+        <w:ind w:left="-360"/>
+        <w:rPr>
+          <w:rFonts w:ascii="Verdana" w:eastAsiaTheme="majorEastAsia" w:hAnsi="Verdana" w:cstheme="majorBidi"/>
+          <w:color w:val="2F5496" w:themeColor="accent1" w:themeShade="BF"/>
+          <w:sz w:val="26"/>
+          <w:szCs w:val="26"/>
+        </w:rPr>
+      </w:pPr>
+      <w:bookmarkStart w:id="12" w:name="_Toc60046478"/>
+      <w:r>
+        <w:rPr>
+          <w:rStyle w:val="Heading2Char"/>
+          <w:rFonts w:ascii="Verdana" w:hAnsi="Verdana"/>
+        </w:rPr>
+        <w:t>Introduce</w:t>
+      </w:r>
+      <w:bookmarkEnd w:id="12"/>
+      <w:r>
+        <w:rPr>
+          <w:rFonts w:ascii="Verdana" w:hAnsi="Verdana"/>
+        </w:rPr>
+        <w:t xml:space="preserve"> : </w:t>
+      </w:r>
+    </w:p>
+    <w:p>
+      <w:pPr>
+        <w:ind w:left="-360"/>
+        <w:rPr>
+          <w:rFonts w:ascii="Verdana" w:hAnsi="Verdana"/>
+        </w:rPr>
+      </w:pPr>
+      <w:hyperlink r:id="rId18" w:history="1">
         <w:r>
           <w:rPr>
             <w:rStyle w:val="Hyperlink"/>
+            <w:rFonts w:ascii="Verdana" w:hAnsi="Verdana"/>
           </w:rPr>
           <w:t>https://checkerframework.org</w:t>
         </w:r>
       </w:hyperlink>
       <w:r>
+        <w:rPr>
+          <w:rFonts w:ascii="Verdana" w:hAnsi="Verdana"/>
+        </w:rPr>
         <w:t xml:space="preserve"> Last Update (1 Dec 2020)</w:t>
       </w:r>
       <w:r>
-        <w:br/>
-      </w:r>
-      <w:r>
-        <w:br/>
-      </w:r>
-      <w:r>
+        <w:rPr>
+          <w:rFonts w:ascii="Verdana" w:hAnsi="Verdana"/>
+        </w:rPr>
+        <w:br/>
+      </w:r>
+      <w:r>
+        <w:rPr>
+          <w:rFonts w:ascii="Verdana" w:hAnsi="Verdana"/>
+        </w:rPr>
         <w:br/>
         <w:t xml:space="preserve">Features : Check null exception, unintended side effects, SQL </w:t>
       </w:r>
       <w:proofErr w:type="spellStart"/>
       <w:r>
+        <w:rPr>
+          <w:rFonts w:ascii="Verdana" w:hAnsi="Verdana"/>
+        </w:rPr>
         <w:t>ịnections</w:t>
       </w:r>
       <w:proofErr w:type="spellEnd"/>
       <w:r>
+        <w:rPr>
+          <w:rFonts w:ascii="Verdana" w:hAnsi="Verdana"/>
+        </w:rPr>
         <w:t>, concurrent error, mistaken equality tests.</w:t>
       </w:r>
       <w:r>
-        <w:br/>
-      </w:r>
-      <w:r>
+        <w:rPr>
+          <w:rFonts w:ascii="Verdana" w:hAnsi="Verdana"/>
+        </w:rPr>
+        <w:br/>
+      </w:r>
+      <w:r>
+        <w:rPr>
+          <w:rFonts w:ascii="Verdana" w:hAnsi="Verdana"/>
+        </w:rPr>
         <w:br/>
         <w:t xml:space="preserve">Summary : The checker </w:t>
       </w:r>
       <w:proofErr w:type="spellStart"/>
       <w:r>
+        <w:rPr>
+          <w:rFonts w:ascii="Verdana" w:hAnsi="Verdana"/>
+        </w:rPr>
         <w:t>framwork</w:t>
       </w:r>
       <w:proofErr w:type="spellEnd"/>
       <w:r>
+        <w:rPr>
+          <w:rFonts w:ascii="Verdana" w:hAnsi="Verdana"/>
+        </w:rPr>
         <w:t xml:space="preserve"> help programmer detect and prevent errors in their java programs.</w:t>
       </w:r>
       <w:r>
-        <w:br/>
-      </w:r>
-      <w:r>
+        <w:rPr>
+          <w:rFonts w:ascii="Verdana" w:hAnsi="Verdana"/>
+        </w:rPr>
+        <w:br/>
+      </w:r>
+      <w:r>
+        <w:rPr>
+          <w:rFonts w:ascii="Verdana" w:hAnsi="Verdana"/>
+        </w:rPr>
         <w:br/>
       </w:r>
       <w:proofErr w:type="spellStart"/>
       <w:r>
+        <w:rPr>
+          <w:rFonts w:ascii="Verdana" w:hAnsi="Verdana"/>
+        </w:rPr>
         <w:t>Requiment</w:t>
       </w:r>
       <w:proofErr w:type="spellEnd"/>
       <w:r>
+        <w:rPr>
+          <w:rFonts w:ascii="Verdana" w:hAnsi="Verdana"/>
+        </w:rPr>
         <w:t>: JDK 8, JDK 11.</w:t>
       </w:r>
-      <w:r>
-        <w:br/>
-      </w:r>
-      <w:r>
-        <w:br/>
-        <w:t>Installation</w:t>
-      </w:r>
-      <w:r>
-        <w:br/>
-      </w:r>
-      <w:r>
-        <w:br/>
-        <w:t>1 Download file zip : https://checkerframework.org/checker-framework-3.8.0.zip</w:t>
-      </w:r>
-      <w:r>
-        <w:br/>
-      </w:r>
-      <w:r>
-        <w:br/>
-        <w:t xml:space="preserve">2 Unzip it to create a checker-framwork-3.8.9 directory </w:t>
-      </w:r>
-      <w:r>
-        <w:br/>
-      </w:r>
-      <w:r>
-        <w:br/>
-      </w:r>
-      <w:r>
-        <w:br/>
-      </w:r>
-      <w:r>
-        <w:br/>
-      </w:r>
-      <w:r>
-        <w:rPr>
+    </w:p>
+    <w:p>
+      <w:pPr>
+        <w:ind w:left="-360"/>
+        <w:rPr>
+          <w:rFonts w:ascii="Verdana" w:hAnsi="Verdana"/>
+        </w:rPr>
+      </w:pPr>
+      <w:bookmarkStart w:id="13" w:name="_Toc60046479"/>
+      <w:r>
+        <w:rPr>
+          <w:rStyle w:val="Heading2Char"/>
+          <w:rFonts w:ascii="Verdana" w:hAnsi="Verdana"/>
+        </w:rPr>
+        <w:t>Install</w:t>
+      </w:r>
+      <w:bookmarkEnd w:id="13"/>
+      <w:r>
+        <w:rPr>
+          <w:rStyle w:val="Heading2Char"/>
+          <w:rFonts w:ascii="Verdana" w:hAnsi="Verdana"/>
+        </w:rPr>
+        <w:br/>
+      </w:r>
+      <w:r>
+        <w:rPr>
+          <w:rFonts w:ascii="Verdana" w:hAnsi="Verdana"/>
+        </w:rPr>
+        <w:br/>
+        <w:t>Download file zip : https://checkerframework.org/checker-framework-3.8.0.zip</w:t>
+      </w:r>
+      <w:r>
+        <w:rPr>
+          <w:rFonts w:ascii="Verdana" w:hAnsi="Verdana"/>
+        </w:rPr>
+        <w:br/>
+        <w:t xml:space="preserve">Unzip it to create a checker-framwork-3.8.9 directory </w:t>
+      </w:r>
+      <w:r>
+        <w:rPr>
+          <w:rFonts w:ascii="Verdana" w:hAnsi="Verdana"/>
+        </w:rPr>
+        <w:br/>
+      </w:r>
+      <w:r>
+        <w:rPr>
+          <w:rFonts w:ascii="Verdana" w:hAnsi="Verdana"/>
+        </w:rPr>
+        <w:br/>
+      </w:r>
+      <w:r>
+        <w:rPr>
+          <w:rFonts w:ascii="Verdana" w:hAnsi="Verdana"/>
+        </w:rPr>
+        <w:br/>
+      </w:r>
+      <w:r>
+        <w:rPr>
+          <w:rFonts w:ascii="Verdana" w:hAnsi="Verdana"/>
+        </w:rPr>
+        <w:br/>
+      </w:r>
+      <w:r>
+        <w:rPr>
+          <w:rFonts w:ascii="Verdana" w:hAnsi="Verdana"/>
           <w:noProof/>
           <w:color w:val="0000FF"/>
         </w:rPr>
@@ -1099,7 +2594,7 @@
             <wp:extent cx="5943600" cy="1916430"/>
             <wp:effectExtent l="0" t="0" r="0" b="7620"/>
             <wp:docPr id="9" name="Picture 9">
-              <a:hlinkClick xmlns:a="http://schemas.openxmlformats.org/drawingml/2006/main" r:id="rId15"/>
+              <a:hlinkClick xmlns:a="http://schemas.openxmlformats.org/drawingml/2006/main" r:id="rId7"/>
             </wp:docPr>
             <wp:cNvGraphicFramePr>
               <a:graphicFrameLocks xmlns:a="http://schemas.openxmlformats.org/drawingml/2006/main" noChangeAspect="1"/>
@@ -1109,14 +2604,14 @@
                 <pic:pic xmlns:pic="http://schemas.openxmlformats.org/drawingml/2006/picture">
                   <pic:nvPicPr>
                     <pic:cNvPr id="0" name="Picture 11">
-                      <a:hlinkClick r:id="rId15"/>
+                      <a:hlinkClick r:id="rId7"/>
                     </pic:cNvPr>
                     <pic:cNvPicPr>
                       <a:picLocks noChangeAspect="1" noChangeArrowheads="1"/>
                     </pic:cNvPicPr>
                   </pic:nvPicPr>
                   <pic:blipFill>
-                    <a:blip r:embed="rId16">
+                    <a:blip r:embed="rId19">
                       <a:extLst>
                         <a:ext uri="{28A0092B-C50C-407E-A947-70E740481C1C}">
                           <a14:useLocalDpi xmlns:a14="http://schemas.microsoft.com/office/drawing/2010/main" val="0"/>
@@ -1148,84 +2643,144 @@
         </w:drawing>
       </w:r>
       <w:r>
-        <w:br/>
-      </w:r>
-      <w:r>
-        <w:br/>
-      </w:r>
-      <w:r>
-        <w:br/>
-      </w:r>
-      <w:r>
-        <w:br/>
-      </w:r>
-      <w:r>
+        <w:rPr>
+          <w:rFonts w:ascii="Verdana" w:hAnsi="Verdana"/>
+        </w:rPr>
+        <w:br/>
+      </w:r>
+      <w:r>
+        <w:rPr>
+          <w:rFonts w:ascii="Verdana" w:hAnsi="Verdana"/>
+        </w:rPr>
         <w:lastRenderedPageBreak/>
         <w:br/>
       </w:r>
-      <w:r>
-        <w:br/>
-      </w:r>
-      <w:r>
-        <w:br/>
-        <w:t xml:space="preserve">3 Config your IDE, build System, or command shell to include the Checker </w:t>
+      <w:bookmarkStart w:id="14" w:name="_Toc60046480"/>
+      <w:r>
+        <w:rPr>
+          <w:rStyle w:val="Heading2Char"/>
+          <w:rFonts w:ascii="Verdana" w:hAnsi="Verdana"/>
+        </w:rPr>
+        <w:t>Config your IDE</w:t>
+      </w:r>
+      <w:bookmarkEnd w:id="14"/>
+    </w:p>
+    <w:p>
+      <w:pPr>
+        <w:ind w:left="-360" w:firstLine="1080"/>
+        <w:rPr>
+          <w:rFonts w:ascii="Verdana" w:hAnsi="Verdana"/>
+        </w:rPr>
+      </w:pPr>
+      <w:r>
+        <w:rPr>
+          <w:rFonts w:ascii="Verdana" w:hAnsi="Verdana"/>
+        </w:rPr>
+        <w:t>B</w:t>
+      </w:r>
+      <w:r>
+        <w:rPr>
+          <w:rFonts w:ascii="Verdana" w:hAnsi="Verdana"/>
+        </w:rPr>
+        <w:t xml:space="preserve">uild System, or command shell to include the Checker </w:t>
       </w:r>
       <w:proofErr w:type="spellStart"/>
       <w:r>
+        <w:rPr>
+          <w:rFonts w:ascii="Verdana" w:hAnsi="Verdana"/>
+        </w:rPr>
         <w:t>Framawork</w:t>
       </w:r>
       <w:proofErr w:type="spellEnd"/>
       <w:r>
+        <w:rPr>
+          <w:rFonts w:ascii="Verdana" w:hAnsi="Verdana"/>
+        </w:rPr>
         <w:t xml:space="preserve"> on the </w:t>
       </w:r>
       <w:proofErr w:type="spellStart"/>
       <w:r>
+        <w:rPr>
+          <w:rFonts w:ascii="Verdana" w:hAnsi="Verdana"/>
+        </w:rPr>
         <w:t>classpath</w:t>
       </w:r>
       <w:proofErr w:type="spellEnd"/>
       <w:r>
+        <w:rPr>
+          <w:rFonts w:ascii="Verdana" w:hAnsi="Verdana"/>
+        </w:rPr>
         <w:t xml:space="preserve">. In this use Eclipse if you other you can ref </w:t>
       </w:r>
       <w:r>
-        <w:br/>
-      </w:r>
-      <w:r>
-        <w:br/>
-      </w:r>
-      <w:hyperlink r:id="rId17" w:history="1">
+        <w:rPr>
+          <w:rFonts w:ascii="Verdana" w:hAnsi="Verdana"/>
+        </w:rPr>
+        <w:br/>
+      </w:r>
+      <w:r>
+        <w:rPr>
+          <w:rFonts w:ascii="Verdana" w:hAnsi="Verdana"/>
+        </w:rPr>
+        <w:br/>
+      </w:r>
+      <w:hyperlink r:id="rId20" w:history="1">
         <w:r>
           <w:rPr>
             <w:rStyle w:val="Hyperlink"/>
+            <w:rFonts w:ascii="Verdana" w:hAnsi="Verdana"/>
           </w:rPr>
           <w:t>https://checkerframework.org/manual/#external-tools</w:t>
         </w:r>
       </w:hyperlink>
       <w:r>
-        <w:br/>
-      </w:r>
-      <w:r>
+        <w:rPr>
+          <w:rFonts w:ascii="Verdana" w:hAnsi="Verdana"/>
+        </w:rPr>
+        <w:br/>
+      </w:r>
+      <w:r>
+        <w:rPr>
+          <w:rFonts w:ascii="Verdana" w:hAnsi="Verdana"/>
+        </w:rPr>
         <w:br/>
         <w:t xml:space="preserve">Add </w:t>
       </w:r>
       <w:proofErr w:type="spellStart"/>
       <w:r>
+        <w:rPr>
+          <w:rFonts w:ascii="Verdana" w:hAnsi="Verdana"/>
+        </w:rPr>
         <w:t>buildPath</w:t>
       </w:r>
       <w:proofErr w:type="spellEnd"/>
       <w:r>
+        <w:rPr>
+          <w:rFonts w:ascii="Verdana" w:hAnsi="Verdana"/>
+        </w:rPr>
         <w:t xml:space="preserve"> in project </w:t>
       </w:r>
       <w:r>
-        <w:br/>
-      </w:r>
-      <w:r>
-        <w:br/>
-      </w:r>
-      <w:r>
-        <w:br/>
-      </w:r>
-      <w:r>
-        <w:rPr>
+        <w:rPr>
+          <w:rFonts w:ascii="Verdana" w:hAnsi="Verdana"/>
+        </w:rPr>
+        <w:br/>
+      </w:r>
+      <w:r>
+        <w:rPr>
+          <w:rFonts w:ascii="Verdana" w:hAnsi="Verdana"/>
+        </w:rPr>
+        <w:br/>
+      </w:r>
+      <w:r>
+        <w:rPr>
+          <w:rFonts w:ascii="Verdana" w:hAnsi="Verdana"/>
+        </w:rPr>
+        <w:br/>
+      </w:r>
+      <w:r>
+        <w:rPr>
+          <w:rFonts w:ascii="Verdana" w:hAnsi="Verdana"/>
           <w:noProof/>
           <w:color w:val="0000FF"/>
         </w:rPr>
@@ -1234,7 +2789,7 @@
             <wp:extent cx="5943600" cy="5230495"/>
             <wp:effectExtent l="0" t="0" r="0" b="8255"/>
             <wp:docPr id="8" name="Picture 8">
-              <a:hlinkClick xmlns:a="http://schemas.openxmlformats.org/drawingml/2006/main" r:id="rId15"/>
+              <a:hlinkClick xmlns:a="http://schemas.openxmlformats.org/drawingml/2006/main" r:id="rId7"/>
             </wp:docPr>
             <wp:cNvGraphicFramePr>
               <a:graphicFrameLocks xmlns:a="http://schemas.openxmlformats.org/drawingml/2006/main" noChangeAspect="1"/>
@@ -1244,14 +2799,14 @@
                 <pic:pic xmlns:pic="http://schemas.openxmlformats.org/drawingml/2006/picture">
                   <pic:nvPicPr>
                     <pic:cNvPr id="0" name="Picture 12">
-                      <a:hlinkClick r:id="rId15"/>
+                      <a:hlinkClick r:id="rId20"/>
                     </pic:cNvPr>
                     <pic:cNvPicPr>
                       <a:picLocks noChangeAspect="1" noChangeArrowheads="1"/>
                     </pic:cNvPicPr>
                   </pic:nvPicPr>
                   <pic:blipFill>
-                    <a:blip r:embed="rId18">
+                    <a:blip r:embed="rId21">
                       <a:extLst>
                         <a:ext uri="{28A0092B-C50C-407E-A947-70E740481C1C}">
                           <a14:useLocalDpi xmlns:a14="http://schemas.microsoft.com/office/drawing/2010/main" val="0"/>
@@ -1283,53 +2838,90 @@
         </w:drawing>
       </w:r>
       <w:r>
-        <w:br/>
-      </w:r>
-      <w:r>
-        <w:br/>
-      </w:r>
-      <w:r>
-        <w:br/>
+        <w:rPr>
+          <w:rFonts w:ascii="Verdana" w:hAnsi="Verdana"/>
+        </w:rPr>
+        <w:br/>
+      </w:r>
+      <w:r>
+        <w:rPr>
+          <w:rFonts w:ascii="Verdana" w:hAnsi="Verdana"/>
+        </w:rPr>
+        <w:br/>
+      </w:r>
+      <w:r>
+        <w:rPr>
+          <w:rFonts w:ascii="Verdana" w:hAnsi="Verdana"/>
+        </w:rPr>
+        <w:br/>
+      </w:r>
+    </w:p>
+    <w:p>
+      <w:pPr>
+        <w:rPr>
+          <w:rFonts w:ascii="Verdana" w:hAnsi="Verdana"/>
+        </w:rPr>
+      </w:pPr>
+      <w:r>
+        <w:rPr>
+          <w:rFonts w:ascii="Verdana" w:hAnsi="Verdana"/>
+        </w:rPr>
+        <w:br w:type="page"/>
+      </w:r>
+    </w:p>
+    <w:p>
+      <w:pPr>
+        <w:ind w:left="-360"/>
+        <w:rPr>
+          <w:rStyle w:val="Heading2Char"/>
+          <w:rFonts w:ascii="Verdana" w:hAnsi="Verdana"/>
+        </w:rPr>
+      </w:pPr>
+      <w:r>
+        <w:rPr>
+          <w:rFonts w:ascii="Verdana" w:hAnsi="Verdana"/>
+        </w:rPr>
+        <w:lastRenderedPageBreak/>
         <w:t xml:space="preserve">Choice Add </w:t>
       </w:r>
       <w:proofErr w:type="spellStart"/>
       <w:r>
+        <w:rPr>
+          <w:rFonts w:ascii="Verdana" w:hAnsi="Verdana"/>
+        </w:rPr>
         <w:t>Extenal</w:t>
       </w:r>
       <w:proofErr w:type="spellEnd"/>
       <w:r>
+        <w:rPr>
+          <w:rFonts w:ascii="Verdana" w:hAnsi="Verdana"/>
+        </w:rPr>
         <w:t xml:space="preserve"> JARs that add File JAR</w:t>
       </w:r>
       <w:r>
-        <w:br/>
-      </w:r>
-      <w:r>
-        <w:br/>
-      </w:r>
-      <w:r>
-        <w:br/>
-      </w:r>
-      <w:r>
-        <w:br/>
-      </w:r>
-      <w:r>
-        <w:br/>
-      </w:r>
-      <w:r>
-        <w:br/>
-      </w:r>
-      <w:r>
-        <w:rPr>
+        <w:rPr>
+          <w:rFonts w:ascii="Verdana" w:hAnsi="Verdana"/>
+        </w:rPr>
+        <w:br/>
+      </w:r>
+      <w:r>
+        <w:rPr>
+          <w:rFonts w:ascii="Verdana" w:hAnsi="Verdana"/>
+        </w:rPr>
+        <w:br/>
+      </w:r>
+      <w:r>
+        <w:rPr>
+          <w:rFonts w:ascii="Verdana" w:hAnsi="Verdana"/>
           <w:noProof/>
           <w:color w:val="0000FF"/>
         </w:rPr>
-        <w:lastRenderedPageBreak/>
         <w:drawing>
           <wp:inline distT="0" distB="0" distL="0" distR="0" wp14:anchorId="0DC937BE" wp14:editId="1AF913B8">
             <wp:extent cx="5943600" cy="2644775"/>
             <wp:effectExtent l="0" t="0" r="0" b="3175"/>
             <wp:docPr id="7" name="Picture 7">
-              <a:hlinkClick xmlns:a="http://schemas.openxmlformats.org/drawingml/2006/main" r:id="rId15"/>
+              <a:hlinkClick xmlns:a="http://schemas.openxmlformats.org/drawingml/2006/main" r:id="rId20"/>
             </wp:docPr>
             <wp:cNvGraphicFramePr>
               <a:graphicFrameLocks xmlns:a="http://schemas.openxmlformats.org/drawingml/2006/main" noChangeAspect="1"/>
@@ -1339,14 +2931,14 @@
                 <pic:pic xmlns:pic="http://schemas.openxmlformats.org/drawingml/2006/picture">
                   <pic:nvPicPr>
                     <pic:cNvPr id="0" name="Picture 13">
-                      <a:hlinkClick r:id="rId15"/>
+                      <a:hlinkClick r:id="rId20"/>
                     </pic:cNvPr>
                     <pic:cNvPicPr>
                       <a:picLocks noChangeAspect="1" noChangeArrowheads="1"/>
                     </pic:cNvPicPr>
                   </pic:nvPicPr>
                   <pic:blipFill>
-                    <a:blip r:embed="rId19">
+                    <a:blip r:embed="rId22">
                       <a:extLst>
                         <a:ext uri="{28A0092B-C50C-407E-A947-70E740481C1C}">
                           <a14:useLocalDpi xmlns:a14="http://schemas.microsoft.com/office/drawing/2010/main" val="0"/>
@@ -1378,29 +2970,51 @@
         </w:drawing>
       </w:r>
       <w:r>
-        <w:br/>
-      </w:r>
-      <w:r>
-        <w:br/>
-      </w:r>
-      <w:r>
-        <w:br/>
-      </w:r>
-      <w:r>
+        <w:rPr>
+          <w:rFonts w:ascii="Verdana" w:hAnsi="Verdana"/>
+        </w:rPr>
+        <w:br/>
+      </w:r>
+      <w:r>
+        <w:rPr>
+          <w:rFonts w:ascii="Verdana" w:hAnsi="Verdana"/>
+        </w:rPr>
+        <w:br/>
+      </w:r>
+      <w:r>
+        <w:rPr>
+          <w:rFonts w:ascii="Verdana" w:hAnsi="Verdana"/>
+        </w:rPr>
+        <w:br/>
+      </w:r>
+      <w:r>
+        <w:rPr>
+          <w:rFonts w:ascii="Verdana" w:hAnsi="Verdana"/>
+        </w:rPr>
         <w:br/>
         <w:t>Ctrl + A and Open all</w:t>
       </w:r>
       <w:r>
-        <w:br/>
-      </w:r>
-      <w:r>
-        <w:br/>
-      </w:r>
-      <w:r>
-        <w:br/>
-      </w:r>
-      <w:r>
-        <w:rPr>
+        <w:rPr>
+          <w:rFonts w:ascii="Verdana" w:hAnsi="Verdana"/>
+        </w:rPr>
+        <w:br/>
+      </w:r>
+      <w:r>
+        <w:rPr>
+          <w:rFonts w:ascii="Verdana" w:hAnsi="Verdana"/>
+        </w:rPr>
+        <w:br/>
+      </w:r>
+      <w:r>
+        <w:rPr>
+          <w:rFonts w:ascii="Verdana" w:hAnsi="Verdana"/>
+        </w:rPr>
+        <w:br/>
+      </w:r>
+      <w:r>
+        <w:rPr>
+          <w:rFonts w:ascii="Verdana" w:hAnsi="Verdana"/>
           <w:noProof/>
           <w:color w:val="0000FF"/>
         </w:rPr>
@@ -1409,7 +3023,7 @@
             <wp:extent cx="5943600" cy="3164840"/>
             <wp:effectExtent l="0" t="0" r="0" b="0"/>
             <wp:docPr id="6" name="Picture 6">
-              <a:hlinkClick xmlns:a="http://schemas.openxmlformats.org/drawingml/2006/main" r:id="rId15"/>
+              <a:hlinkClick xmlns:a="http://schemas.openxmlformats.org/drawingml/2006/main" r:id="rId20"/>
             </wp:docPr>
             <wp:cNvGraphicFramePr>
               <a:graphicFrameLocks xmlns:a="http://schemas.openxmlformats.org/drawingml/2006/main" noChangeAspect="1"/>
@@ -1419,14 +3033,14 @@
                 <pic:pic xmlns:pic="http://schemas.openxmlformats.org/drawingml/2006/picture">
                   <pic:nvPicPr>
                     <pic:cNvPr id="0" name="Picture 14">
-                      <a:hlinkClick r:id="rId15"/>
+                      <a:hlinkClick r:id="rId20"/>
                     </pic:cNvPr>
                     <pic:cNvPicPr>
                       <a:picLocks noChangeAspect="1" noChangeArrowheads="1"/>
                     </pic:cNvPicPr>
                   </pic:nvPicPr>
                   <pic:blipFill>
-                    <a:blip r:embed="rId20">
+                    <a:blip r:embed="rId23">
                       <a:extLst>
                         <a:ext uri="{28A0092B-C50C-407E-A947-70E740481C1C}">
                           <a14:useLocalDpi xmlns:a14="http://schemas.microsoft.com/office/drawing/2010/main" val="0"/>
@@ -1458,65 +3072,141 @@
         </w:drawing>
       </w:r>
       <w:r>
-        <w:br/>
-      </w:r>
-      <w:r>
-        <w:br/>
-      </w:r>
-      <w:r>
-        <w:br/>
+        <w:rPr>
+          <w:rFonts w:ascii="Verdana" w:hAnsi="Verdana"/>
+        </w:rPr>
+        <w:br/>
+      </w:r>
+      <w:r>
+        <w:rPr>
+          <w:rFonts w:ascii="Verdana" w:hAnsi="Verdana"/>
+        </w:rPr>
+        <w:br/>
+      </w:r>
+      <w:r>
+        <w:rPr>
+          <w:rFonts w:ascii="Verdana" w:hAnsi="Verdana"/>
+        </w:rPr>
+        <w:br/>
+      </w:r>
+    </w:p>
+    <w:p>
+      <w:pPr>
+        <w:rPr>
+          <w:rStyle w:val="Heading2Char"/>
+          <w:rFonts w:ascii="Verdana" w:hAnsi="Verdana"/>
+        </w:rPr>
+      </w:pPr>
+      <w:r>
+        <w:rPr>
+          <w:rStyle w:val="Heading2Char"/>
+          <w:rFonts w:ascii="Verdana" w:hAnsi="Verdana"/>
+        </w:rPr>
+        <w:br w:type="page"/>
+      </w:r>
+      <w:bookmarkStart w:id="15" w:name="_Toc60046481"/>
+      <w:r>
+        <w:rPr>
+          <w:rStyle w:val="Heading2Char"/>
+          <w:rFonts w:ascii="Verdana" w:hAnsi="Verdana"/>
+        </w:rPr>
+        <w:lastRenderedPageBreak/>
+        <w:t>File C</w:t>
+      </w:r>
+      <w:r>
+        <w:rPr>
+          <w:rStyle w:val="Heading2Char"/>
+          <w:rFonts w:ascii="Verdana" w:hAnsi="Verdana"/>
+        </w:rPr>
+        <w:t>omplied</w:t>
+      </w:r>
+      <w:bookmarkEnd w:id="15"/>
+    </w:p>
+    <w:p>
+      <w:pPr>
+        <w:ind w:left="-360" w:firstLine="1080"/>
+        <w:rPr>
+          <w:rFonts w:ascii="Verdana" w:hAnsi="Verdana"/>
+        </w:rPr>
+      </w:pPr>
+      <w:r>
+        <w:rPr>
+          <w:rFonts w:ascii="Verdana" w:hAnsi="Verdana"/>
+        </w:rPr>
         <w:t xml:space="preserve">Config file Ant That source is </w:t>
       </w:r>
       <w:proofErr w:type="spellStart"/>
       <w:r>
+        <w:rPr>
+          <w:rFonts w:ascii="Verdana" w:hAnsi="Verdana"/>
+        </w:rPr>
         <w:t>complied</w:t>
       </w:r>
       <w:proofErr w:type="spellEnd"/>
       <w:r>
+        <w:rPr>
+          <w:rFonts w:ascii="Verdana" w:hAnsi="Verdana"/>
+        </w:rPr>
         <w:t xml:space="preserve"> here </w:t>
       </w:r>
       <w:proofErr w:type="spellStart"/>
       <w:r>
+        <w:rPr>
+          <w:rFonts w:ascii="Verdana" w:hAnsi="Verdana"/>
+        </w:rPr>
         <w:t>i</w:t>
       </w:r>
       <w:proofErr w:type="spellEnd"/>
       <w:r>
+        <w:rPr>
+          <w:rFonts w:ascii="Verdana" w:hAnsi="Verdana"/>
+        </w:rPr>
         <w:t xml:space="preserve"> use Ant to </w:t>
       </w:r>
       <w:proofErr w:type="spellStart"/>
-      <w:proofErr w:type="gramStart"/>
-      <w:r>
+      <w:r>
+        <w:rPr>
+          <w:rFonts w:ascii="Verdana" w:hAnsi="Verdana"/>
+        </w:rPr>
         <w:t>complie</w:t>
       </w:r>
       <w:proofErr w:type="spellEnd"/>
       <w:r>
-        <w:t xml:space="preserve"> .</w:t>
-      </w:r>
-      <w:proofErr w:type="gramEnd"/>
-      <w:r>
-        <w:t xml:space="preserve"> I create file build.xml and run it by Ant</w:t>
-      </w:r>
-      <w:r>
-        <w:br/>
-      </w:r>
-      <w:r>
-        <w:br/>
-      </w:r>
-      <w:r>
-        <w:br/>
-      </w:r>
-      <w:r>
-        <w:rPr>
+        <w:rPr>
+          <w:rFonts w:ascii="Verdana" w:hAnsi="Verdana"/>
+        </w:rPr>
+        <w:t xml:space="preserve"> . I create file build.xml and run it by Ant</w:t>
+      </w:r>
+      <w:r>
+        <w:rPr>
+          <w:rFonts w:ascii="Verdana" w:hAnsi="Verdana"/>
+        </w:rPr>
+        <w:br/>
+      </w:r>
+      <w:r>
+        <w:rPr>
+          <w:rFonts w:ascii="Verdana" w:hAnsi="Verdana"/>
+        </w:rPr>
+        <w:br/>
+      </w:r>
+      <w:r>
+        <w:rPr>
+          <w:rFonts w:ascii="Verdana" w:hAnsi="Verdana"/>
+        </w:rPr>
+        <w:br/>
+      </w:r>
+      <w:r>
+        <w:rPr>
+          <w:rFonts w:ascii="Verdana" w:hAnsi="Verdana"/>
           <w:noProof/>
           <w:color w:val="0000FF"/>
         </w:rPr>
-        <w:lastRenderedPageBreak/>
         <w:drawing>
           <wp:inline distT="0" distB="0" distL="0" distR="0" wp14:anchorId="025BE6D6" wp14:editId="6DDF0B04">
             <wp:extent cx="5943600" cy="5379085"/>
             <wp:effectExtent l="0" t="0" r="0" b="0"/>
             <wp:docPr id="5" name="Picture 5">
-              <a:hlinkClick xmlns:a="http://schemas.openxmlformats.org/drawingml/2006/main" r:id="rId15"/>
+              <a:hlinkClick xmlns:a="http://schemas.openxmlformats.org/drawingml/2006/main" r:id="rId20"/>
             </wp:docPr>
             <wp:cNvGraphicFramePr>
               <a:graphicFrameLocks xmlns:a="http://schemas.openxmlformats.org/drawingml/2006/main" noChangeAspect="1"/>
@@ -1526,14 +3216,14 @@
                 <pic:pic xmlns:pic="http://schemas.openxmlformats.org/drawingml/2006/picture">
                   <pic:nvPicPr>
                     <pic:cNvPr id="0" name="Picture 15">
-                      <a:hlinkClick r:id="rId15"/>
+                      <a:hlinkClick r:id="rId7"/>
                     </pic:cNvPr>
                     <pic:cNvPicPr>
                       <a:picLocks noChangeAspect="1" noChangeArrowheads="1"/>
                     </pic:cNvPicPr>
                   </pic:nvPicPr>
                   <pic:blipFill>
-                    <a:blip r:embed="rId21">
+                    <a:blip r:embed="rId24">
                       <a:extLst>
                         <a:ext uri="{28A0092B-C50C-407E-A947-70E740481C1C}">
                           <a14:useLocalDpi xmlns:a14="http://schemas.microsoft.com/office/drawing/2010/main" val="0"/>
@@ -1565,48 +3255,102 @@
         </w:drawing>
       </w:r>
       <w:r>
-        <w:br/>
-      </w:r>
-      <w:r>
-        <w:br/>
-      </w:r>
-      <w:r>
-        <w:br/>
+        <w:rPr>
+          <w:rFonts w:ascii="Verdana" w:hAnsi="Verdana"/>
+        </w:rPr>
+        <w:br/>
+      </w:r>
+      <w:r>
+        <w:rPr>
+          <w:rFonts w:ascii="Verdana" w:hAnsi="Verdana"/>
+        </w:rPr>
+        <w:br/>
+      </w:r>
+      <w:r>
+        <w:rPr>
+          <w:rFonts w:ascii="Verdana" w:hAnsi="Verdana"/>
+        </w:rPr>
+        <w:br/>
+      </w:r>
+    </w:p>
+    <w:p>
+      <w:pPr>
+        <w:rPr>
+          <w:rFonts w:ascii="Verdana" w:hAnsi="Verdana"/>
+        </w:rPr>
+      </w:pPr>
+      <w:r>
+        <w:rPr>
+          <w:rFonts w:ascii="Verdana" w:hAnsi="Verdana"/>
+        </w:rPr>
+        <w:br w:type="page"/>
+      </w:r>
+    </w:p>
+    <w:p>
+      <w:pPr>
+        <w:ind w:left="-360"/>
+        <w:rPr>
+          <w:rFonts w:ascii="Verdana" w:hAnsi="Verdana"/>
+        </w:rPr>
+      </w:pPr>
+      <w:r>
+        <w:rPr>
+          <w:rFonts w:ascii="Verdana" w:hAnsi="Verdana"/>
+        </w:rPr>
+        <w:lastRenderedPageBreak/>
         <w:t xml:space="preserve">1.0 Set </w:t>
       </w:r>
       <w:proofErr w:type="spellStart"/>
       <w:r>
+        <w:rPr>
+          <w:rFonts w:ascii="Verdana" w:hAnsi="Verdana"/>
+        </w:rPr>
         <w:t>enviroment</w:t>
       </w:r>
       <w:proofErr w:type="spellEnd"/>
       <w:r>
+        <w:rPr>
+          <w:rFonts w:ascii="Verdana" w:hAnsi="Verdana"/>
+        </w:rPr>
         <w:t xml:space="preserve"> for variable CHECKERFRAMEWORK in Ant config</w:t>
       </w:r>
       <w:r>
-        <w:br/>
-      </w:r>
-      <w:r>
+        <w:rPr>
+          <w:rFonts w:ascii="Verdana" w:hAnsi="Verdana"/>
+        </w:rPr>
+        <w:br/>
+      </w:r>
+      <w:r>
+        <w:rPr>
+          <w:rFonts w:ascii="Verdana" w:hAnsi="Verdana"/>
+        </w:rPr>
         <w:br/>
         <w:t xml:space="preserve">Choice file build.xml open External Tools Configurations </w:t>
       </w:r>
       <w:r>
-        <w:br/>
-      </w:r>
-      <w:r>
-        <w:br/>
-      </w:r>
-      <w:r>
-        <w:rPr>
+        <w:rPr>
+          <w:rFonts w:ascii="Verdana" w:hAnsi="Verdana"/>
+        </w:rPr>
+        <w:br/>
+      </w:r>
+      <w:r>
+        <w:rPr>
+          <w:rFonts w:ascii="Verdana" w:hAnsi="Verdana"/>
+        </w:rPr>
+        <w:br/>
+      </w:r>
+      <w:r>
+        <w:rPr>
+          <w:rFonts w:ascii="Verdana" w:hAnsi="Verdana"/>
           <w:noProof/>
           <w:color w:val="0000FF"/>
         </w:rPr>
-        <w:lastRenderedPageBreak/>
         <w:drawing>
           <wp:inline distT="0" distB="0" distL="0" distR="0" wp14:anchorId="1AB34BBA" wp14:editId="02A96CAE">
             <wp:extent cx="5943600" cy="3548380"/>
             <wp:effectExtent l="0" t="0" r="0" b="0"/>
             <wp:docPr id="4" name="Picture 4">
-              <a:hlinkClick xmlns:a="http://schemas.openxmlformats.org/drawingml/2006/main" r:id="rId15"/>
+              <a:hlinkClick xmlns:a="http://schemas.openxmlformats.org/drawingml/2006/main" r:id="rId7"/>
             </wp:docPr>
             <wp:cNvGraphicFramePr>
               <a:graphicFrameLocks xmlns:a="http://schemas.openxmlformats.org/drawingml/2006/main" noChangeAspect="1"/>
@@ -1616,14 +3360,14 @@
                 <pic:pic xmlns:pic="http://schemas.openxmlformats.org/drawingml/2006/picture">
                   <pic:nvPicPr>
                     <pic:cNvPr id="0" name="Picture 16">
-                      <a:hlinkClick r:id="rId15"/>
+                      <a:hlinkClick r:id="rId7"/>
                     </pic:cNvPr>
                     <pic:cNvPicPr>
                       <a:picLocks noChangeAspect="1" noChangeArrowheads="1"/>
                     </pic:cNvPicPr>
                   </pic:nvPicPr>
                   <pic:blipFill>
-                    <a:blip r:embed="rId22">
+                    <a:blip r:embed="rId25">
                       <a:extLst>
                         <a:ext uri="{28A0092B-C50C-407E-A947-70E740481C1C}">
                           <a14:useLocalDpi xmlns:a14="http://schemas.microsoft.com/office/drawing/2010/main" val="0"/>
@@ -1655,53 +3399,79 @@
         </w:drawing>
       </w:r>
       <w:r>
-        <w:br/>
-      </w:r>
-      <w:r>
-        <w:br/>
-      </w:r>
-      <w:r>
+        <w:rPr>
+          <w:rFonts w:ascii="Verdana" w:hAnsi="Verdana"/>
+        </w:rPr>
+        <w:br/>
+      </w:r>
+      <w:r>
+        <w:rPr>
+          <w:rFonts w:ascii="Verdana" w:hAnsi="Verdana"/>
+        </w:rPr>
+        <w:br/>
+      </w:r>
+      <w:r>
+        <w:rPr>
+          <w:rFonts w:ascii="Verdana" w:hAnsi="Verdana"/>
+        </w:rPr>
         <w:br/>
         <w:t xml:space="preserve">New variable CHECKERFRAMEWORK with path </w:t>
       </w:r>
       <w:proofErr w:type="spellStart"/>
       <w:r>
+        <w:rPr>
+          <w:rFonts w:ascii="Verdana" w:hAnsi="Verdana"/>
+        </w:rPr>
         <w:t>fot</w:t>
       </w:r>
       <w:proofErr w:type="spellEnd"/>
       <w:r>
-        <w:t xml:space="preserve"> </w:t>
-      </w:r>
-      <w:proofErr w:type="gramStart"/>
-      <w:r>
-        <w:t>it</w:t>
-      </w:r>
-      <w:proofErr w:type="gramEnd"/>
-      <w:r>
-        <w:t xml:space="preserve"> directory checker-</w:t>
+        <w:rPr>
+          <w:rFonts w:ascii="Verdana" w:hAnsi="Verdana"/>
+        </w:rPr>
+        <w:t xml:space="preserve"> it directory checker-</w:t>
       </w:r>
       <w:proofErr w:type="spellStart"/>
       <w:r>
+        <w:rPr>
+          <w:rFonts w:ascii="Verdana" w:hAnsi="Verdana"/>
+        </w:rPr>
         <w:t>framwork</w:t>
       </w:r>
       <w:proofErr w:type="spellEnd"/>
       <w:r>
+        <w:rPr>
+          <w:rFonts w:ascii="Verdana" w:hAnsi="Verdana"/>
+        </w:rPr>
         <w:t xml:space="preserve"> was unzip before.</w:t>
       </w:r>
       <w:r>
-        <w:br/>
-      </w:r>
-      <w:r>
-        <w:br/>
-      </w:r>
-      <w:r>
-        <w:br/>
-      </w:r>
-      <w:r>
-        <w:br/>
-      </w:r>
-      <w:r>
-        <w:rPr>
+        <w:rPr>
+          <w:rFonts w:ascii="Verdana" w:hAnsi="Verdana"/>
+        </w:rPr>
+        <w:br/>
+      </w:r>
+      <w:r>
+        <w:rPr>
+          <w:rFonts w:ascii="Verdana" w:hAnsi="Verdana"/>
+        </w:rPr>
+        <w:br/>
+      </w:r>
+      <w:r>
+        <w:rPr>
+          <w:rFonts w:ascii="Verdana" w:hAnsi="Verdana"/>
+        </w:rPr>
+        <w:br/>
+      </w:r>
+      <w:r>
+        <w:rPr>
+          <w:rFonts w:ascii="Verdana" w:hAnsi="Verdana"/>
+        </w:rPr>
+        <w:br/>
+      </w:r>
+      <w:r>
+        <w:rPr>
+          <w:rFonts w:ascii="Verdana" w:hAnsi="Verdana"/>
           <w:noProof/>
           <w:color w:val="0000FF"/>
         </w:rPr>
@@ -1710,7 +3480,7 @@
             <wp:extent cx="5943600" cy="1240790"/>
             <wp:effectExtent l="0" t="0" r="0" b="0"/>
             <wp:docPr id="3" name="Picture 3">
-              <a:hlinkClick xmlns:a="http://schemas.openxmlformats.org/drawingml/2006/main" r:id="rId17"/>
+              <a:hlinkClick xmlns:a="http://schemas.openxmlformats.org/drawingml/2006/main" r:id="rId7"/>
             </wp:docPr>
             <wp:cNvGraphicFramePr>
               <a:graphicFrameLocks xmlns:a="http://schemas.openxmlformats.org/drawingml/2006/main" noChangeAspect="1"/>
@@ -1720,14 +3490,14 @@
                 <pic:pic xmlns:pic="http://schemas.openxmlformats.org/drawingml/2006/picture">
                   <pic:nvPicPr>
                     <pic:cNvPr id="0" name="Picture 17">
-                      <a:hlinkClick r:id="rId17"/>
+                      <a:hlinkClick r:id="rId7"/>
                     </pic:cNvPr>
                     <pic:cNvPicPr>
                       <a:picLocks noChangeAspect="1" noChangeArrowheads="1"/>
                     </pic:cNvPicPr>
                   </pic:nvPicPr>
                   <pic:blipFill>
-                    <a:blip r:embed="rId23">
+                    <a:blip r:embed="rId26">
                       <a:extLst>
                         <a:ext uri="{28A0092B-C50C-407E-A947-70E740481C1C}">
                           <a14:useLocalDpi xmlns:a14="http://schemas.microsoft.com/office/drawing/2010/main" val="0"/>
@@ -1759,57 +3529,98 @@
         </w:drawing>
       </w:r>
       <w:r>
-        <w:br/>
-      </w:r>
-      <w:r>
-        <w:br/>
-      </w:r>
-      <w:r>
-        <w:br/>
+        <w:rPr>
+          <w:rFonts w:ascii="Verdana" w:hAnsi="Verdana"/>
+        </w:rPr>
+        <w:br/>
+      </w:r>
+    </w:p>
+    <w:p>
+      <w:pPr>
+        <w:rPr>
+          <w:rFonts w:ascii="Verdana" w:hAnsi="Verdana"/>
+        </w:rPr>
+      </w:pPr>
+      <w:r>
+        <w:rPr>
+          <w:rFonts w:ascii="Verdana" w:hAnsi="Verdana"/>
+        </w:rPr>
+        <w:br w:type="page"/>
+      </w:r>
+    </w:p>
+    <w:p>
+      <w:pPr>
+        <w:ind w:left="-360"/>
+        <w:rPr>
+          <w:rFonts w:ascii="Verdana" w:hAnsi="Verdana"/>
+        </w:rPr>
+      </w:pPr>
+      <w:bookmarkStart w:id="16" w:name="_Toc60045080"/>
+      <w:bookmarkStart w:id="17" w:name="_Toc60045244"/>
+      <w:bookmarkStart w:id="18" w:name="_Toc60046482"/>
+      <w:r>
+        <w:rPr>
+          <w:rStyle w:val="Heading2Char"/>
+          <w:rFonts w:ascii="Verdana" w:hAnsi="Verdana"/>
+        </w:rPr>
+        <w:lastRenderedPageBreak/>
         <w:t>Test Source</w:t>
       </w:r>
-      <w:r>
-        <w:br/>
-      </w:r>
-      <w:r>
-        <w:br/>
-      </w:r>
-      <w:r>
-        <w:br/>
-      </w:r>
-      <w:r>
-        <w:br/>
-      </w:r>
-      <w:r>
+      <w:bookmarkEnd w:id="16"/>
+      <w:bookmarkEnd w:id="17"/>
+      <w:bookmarkEnd w:id="18"/>
+      <w:r>
+        <w:rPr>
+          <w:rStyle w:val="Heading2Char"/>
+          <w:rFonts w:ascii="Verdana" w:hAnsi="Verdana"/>
+        </w:rPr>
+        <w:br/>
+      </w:r>
+      <w:r>
+        <w:rPr>
+          <w:rFonts w:ascii="Verdana" w:hAnsi="Verdana"/>
+        </w:rPr>
         <w:br/>
         <w:t xml:space="preserve">Choice build.xml run with ant and </w:t>
       </w:r>
       <w:proofErr w:type="spellStart"/>
       <w:r>
+        <w:rPr>
+          <w:rFonts w:ascii="Verdana" w:hAnsi="Verdana"/>
+        </w:rPr>
         <w:t>complie</w:t>
       </w:r>
       <w:proofErr w:type="spellEnd"/>
       <w:r>
+        <w:rPr>
+          <w:rFonts w:ascii="Verdana" w:hAnsi="Verdana"/>
+        </w:rPr>
         <w:t xml:space="preserve"> successful</w:t>
       </w:r>
       <w:r>
-        <w:br/>
-      </w:r>
-      <w:r>
-        <w:br/>
-      </w:r>
-      <w:r>
-        <w:rPr>
+        <w:rPr>
+          <w:rFonts w:ascii="Verdana" w:hAnsi="Verdana"/>
+        </w:rPr>
+        <w:br/>
+      </w:r>
+      <w:r>
+        <w:rPr>
+          <w:rFonts w:ascii="Verdana" w:hAnsi="Verdana"/>
+        </w:rPr>
+        <w:br/>
+      </w:r>
+      <w:r>
+        <w:rPr>
+          <w:rFonts w:ascii="Verdana" w:hAnsi="Verdana"/>
           <w:noProof/>
           <w:color w:val="0000FF"/>
         </w:rPr>
-        <w:lastRenderedPageBreak/>
         <w:drawing>
           <wp:inline distT="0" distB="0" distL="0" distR="0" wp14:anchorId="4C57F5C7" wp14:editId="3ABC5199">
             <wp:extent cx="5943600" cy="3447415"/>
             <wp:effectExtent l="0" t="0" r="0" b="635"/>
             <wp:docPr id="2" name="Picture 2">
-              <a:hlinkClick xmlns:a="http://schemas.openxmlformats.org/drawingml/2006/main" r:id="rId17"/>
+              <a:hlinkClick xmlns:a="http://schemas.openxmlformats.org/drawingml/2006/main" r:id="rId7"/>
             </wp:docPr>
             <wp:cNvGraphicFramePr>
               <a:graphicFrameLocks xmlns:a="http://schemas.openxmlformats.org/drawingml/2006/main" noChangeAspect="1"/>
@@ -1819,14 +3630,14 @@
                 <pic:pic xmlns:pic="http://schemas.openxmlformats.org/drawingml/2006/picture">
                   <pic:nvPicPr>
                     <pic:cNvPr id="0" name="Picture 18">
-                      <a:hlinkClick r:id="rId17"/>
+                      <a:hlinkClick r:id="rId7"/>
                     </pic:cNvPr>
                     <pic:cNvPicPr>
                       <a:picLocks noChangeAspect="1" noChangeArrowheads="1"/>
                     </pic:cNvPicPr>
                   </pic:nvPicPr>
                   <pic:blipFill>
-                    <a:blip r:embed="rId24">
+                    <a:blip r:embed="rId27">
                       <a:extLst>
                         <a:ext uri="{28A0092B-C50C-407E-A947-70E740481C1C}">
                           <a14:useLocalDpi xmlns:a14="http://schemas.microsoft.com/office/drawing/2010/main" val="0"/>
@@ -1858,37 +3669,53 @@
         </w:drawing>
       </w:r>
       <w:r>
-        <w:br/>
-      </w:r>
-      <w:r>
+        <w:rPr>
+          <w:rFonts w:ascii="Verdana" w:hAnsi="Verdana"/>
+        </w:rPr>
+        <w:br/>
+      </w:r>
+      <w:r>
+        <w:rPr>
+          <w:rFonts w:ascii="Verdana" w:hAnsi="Verdana"/>
+        </w:rPr>
         <w:br/>
         <w:t xml:space="preserve">But change object = null </w:t>
       </w:r>
       <w:proofErr w:type="spellStart"/>
       <w:r>
+        <w:rPr>
+          <w:rFonts w:ascii="Verdana" w:hAnsi="Verdana"/>
+        </w:rPr>
         <w:t>complie</w:t>
       </w:r>
       <w:proofErr w:type="spellEnd"/>
       <w:r>
+        <w:rPr>
+          <w:rFonts w:ascii="Verdana" w:hAnsi="Verdana"/>
+        </w:rPr>
         <w:t xml:space="preserve"> error</w:t>
       </w:r>
       <w:r>
-        <w:br/>
-      </w:r>
-      <w:r>
-        <w:br/>
-      </w:r>
-      <w:r>
-        <w:br/>
-      </w:r>
-      <w:r>
-        <w:br/>
-      </w:r>
-      <w:r>
-        <w:br/>
-      </w:r>
-      <w:r>
-        <w:rPr>
+        <w:rPr>
+          <w:rFonts w:ascii="Verdana" w:hAnsi="Verdana"/>
+        </w:rPr>
+        <w:br/>
+      </w:r>
+      <w:r>
+        <w:rPr>
+          <w:rFonts w:ascii="Verdana" w:hAnsi="Verdana"/>
+        </w:rPr>
+        <w:br/>
+      </w:r>
+      <w:r>
+        <w:rPr>
+          <w:rFonts w:ascii="Verdana" w:hAnsi="Verdana"/>
+        </w:rPr>
+        <w:br/>
+      </w:r>
+      <w:r>
+        <w:rPr>
+          <w:rFonts w:ascii="Verdana" w:hAnsi="Verdana"/>
           <w:noProof/>
           <w:color w:val="0000FF"/>
         </w:rPr>
@@ -1897,7 +3724,7 @@
             <wp:extent cx="5943600" cy="2818765"/>
             <wp:effectExtent l="0" t="0" r="0" b="635"/>
             <wp:docPr id="1" name="Picture 1">
-              <a:hlinkClick xmlns:a="http://schemas.openxmlformats.org/drawingml/2006/main" r:id="rId17"/>
+              <a:hlinkClick xmlns:a="http://schemas.openxmlformats.org/drawingml/2006/main" r:id="rId7"/>
             </wp:docPr>
             <wp:cNvGraphicFramePr>
               <a:graphicFrameLocks xmlns:a="http://schemas.openxmlformats.org/drawingml/2006/main" noChangeAspect="1"/>
@@ -1907,14 +3734,14 @@
                 <pic:pic xmlns:pic="http://schemas.openxmlformats.org/drawingml/2006/picture">
                   <pic:nvPicPr>
                     <pic:cNvPr id="0" name="Picture 19">
-                      <a:hlinkClick r:id="rId17"/>
+                      <a:hlinkClick r:id="rId7"/>
                     </pic:cNvPr>
                     <pic:cNvPicPr>
                       <a:picLocks noChangeAspect="1" noChangeArrowheads="1"/>
                     </pic:cNvPicPr>
                   </pic:nvPicPr>
                   <pic:blipFill>
-                    <a:blip r:embed="rId25">
+                    <a:blip r:embed="rId28">
                       <a:extLst>
                         <a:ext uri="{28A0092B-C50C-407E-A947-70E740481C1C}">
                           <a14:useLocalDpi xmlns:a14="http://schemas.microsoft.com/office/drawing/2010/main" val="0"/>
@@ -1946,31 +3773,262 @@
         </w:drawing>
       </w:r>
       <w:r>
-        <w:br/>
-      </w:r>
-      <w:r>
-        <w:br/>
-      </w:r>
-      <w:r>
+        <w:rPr>
+          <w:rFonts w:ascii="Verdana" w:hAnsi="Verdana"/>
+        </w:rPr>
+        <w:br/>
+      </w:r>
+      <w:r>
+        <w:rPr>
+          <w:rFonts w:ascii="Verdana" w:hAnsi="Verdana"/>
+        </w:rPr>
+        <w:br/>
+      </w:r>
+    </w:p>
+    <w:p>
+      <w:pPr>
+        <w:rPr>
+          <w:rFonts w:ascii="Verdana" w:hAnsi="Verdana"/>
+          <w:b/>
+          <w:bCs/>
+        </w:rPr>
+      </w:pPr>
+      <w:r>
+        <w:rPr>
+          <w:rFonts w:ascii="Verdana" w:hAnsi="Verdana"/>
+          <w:b/>
+          <w:bCs/>
+        </w:rPr>
+        <w:br w:type="page"/>
+      </w:r>
+    </w:p>
+    <w:p>
+      <w:pPr>
+        <w:ind w:left="-360" w:firstLine="360"/>
+        <w:rPr>
+          <w:rFonts w:ascii="Verdana" w:hAnsi="Verdana"/>
+          <w:b/>
+          <w:bCs/>
+        </w:rPr>
+      </w:pPr>
+      <w:r>
+        <w:rPr>
+          <w:rFonts w:ascii="Verdana" w:hAnsi="Verdana"/>
+          <w:b/>
+          <w:bCs/>
+        </w:rPr>
+        <w:lastRenderedPageBreak/>
+        <w:t xml:space="preserve">This section is </w:t>
+      </w:r>
+      <w:proofErr w:type="spellStart"/>
+      <w:r>
+        <w:rPr>
+          <w:rFonts w:ascii="Verdana" w:hAnsi="Verdana"/>
+          <w:b/>
+          <w:bCs/>
+        </w:rPr>
+        <w:t>non commercial</w:t>
+      </w:r>
+      <w:proofErr w:type="spellEnd"/>
+      <w:r>
+        <w:rPr>
+          <w:rFonts w:ascii="Verdana" w:hAnsi="Verdana"/>
+          <w:b/>
+          <w:bCs/>
+        </w:rPr>
+        <w:t xml:space="preserve"> mainly sharing and advance </w:t>
+      </w:r>
+      <w:proofErr w:type="spellStart"/>
+      <w:r>
+        <w:rPr>
+          <w:rFonts w:ascii="Verdana" w:hAnsi="Verdana"/>
+          <w:b/>
+          <w:bCs/>
+        </w:rPr>
+        <w:t>knowlage</w:t>
+      </w:r>
+      <w:proofErr w:type="spellEnd"/>
+      <w:r>
+        <w:rPr>
+          <w:rFonts w:ascii="Verdana" w:hAnsi="Verdana"/>
+          <w:b/>
+          <w:bCs/>
+        </w:rPr>
+        <w:t xml:space="preserve"> for </w:t>
+      </w:r>
+      <w:proofErr w:type="spellStart"/>
+      <w:r>
+        <w:rPr>
+          <w:rFonts w:ascii="Verdana" w:hAnsi="Verdana"/>
+          <w:b/>
+          <w:bCs/>
+        </w:rPr>
+        <w:t>java.This</w:t>
+      </w:r>
+      <w:proofErr w:type="spellEnd"/>
+      <w:r>
+        <w:rPr>
+          <w:rFonts w:ascii="Verdana" w:hAnsi="Verdana"/>
+          <w:b/>
+          <w:bCs/>
+        </w:rPr>
+        <w:t xml:space="preserve"> tutorials has referenced document from the list below if you has complain for license, </w:t>
+      </w:r>
+      <w:proofErr w:type="spellStart"/>
+      <w:r>
+        <w:rPr>
+          <w:rFonts w:ascii="Verdana" w:hAnsi="Verdana"/>
+          <w:b/>
+          <w:bCs/>
+        </w:rPr>
+        <w:t>i</w:t>
+      </w:r>
+      <w:proofErr w:type="spellEnd"/>
+      <w:r>
+        <w:rPr>
+          <w:rFonts w:ascii="Verdana" w:hAnsi="Verdana"/>
+          <w:b/>
+          <w:bCs/>
+        </w:rPr>
+        <w:t xml:space="preserve"> will remove all from internet. Thank you all everything.</w:t>
+      </w:r>
+    </w:p>
+    <w:p>
+      <w:pPr>
+        <w:ind w:left="-360"/>
+        <w:rPr>
+          <w:rFonts w:ascii="Verdana" w:hAnsi="Verdana"/>
+          <w:b/>
+          <w:bCs/>
+        </w:rPr>
+      </w:pPr>
+      <w:r>
+        <w:rPr>
+          <w:rFonts w:ascii="Verdana" w:hAnsi="Verdana"/>
+        </w:rPr>
         <w:br/>
         <w:t>https://www.javatpoint.com/java-annotation</w:t>
       </w:r>
       <w:r>
-        <w:br/>
-      </w:r>
-      <w:r>
+        <w:rPr>
+          <w:rFonts w:ascii="Verdana" w:hAnsi="Verdana"/>
+        </w:rPr>
         <w:br/>
         <w:t>https://www.geeksforgeeks.org/annotations-in-java/</w:t>
       </w:r>
     </w:p>
     <w:sectPr>
+      <w:footerReference w:type="default" r:id="rId29"/>
       <w:pgSz w:w="12240" w:h="15840"/>
-      <w:pgMar w:top="360" w:right="1440" w:bottom="1440" w:left="1440" w:header="720" w:footer="720" w:gutter="0"/>
+      <w:pgMar w:top="360" w:right="1440" w:bottom="360" w:left="1440" w:header="720" w:footer="720" w:gutter="0"/>
       <w:cols w:space="720"/>
       <w:docGrid w:linePitch="360"/>
     </w:sectPr>
   </w:body>
 </w:document>
+</file>
+
+<file path=word/endnotes.xml><?xml version="1.0" encoding="utf-8"?>
+<w:endnotes xmlns:wpc="http://schemas.microsoft.com/office/word/2010/wordprocessingCanvas" xmlns:cx="http://schemas.microsoft.com/office/drawing/2014/chartex" xmlns:cx1="http://schemas.microsoft.com/office/drawing/2015/9/8/chartex" xmlns:cx2="http://schemas.microsoft.com/office/drawing/2015/10/21/chartex" xmlns:cx3="http://schemas.microsoft.com/office/drawing/2016/5/9/chartex" xmlns:cx4="http://schemas.microsoft.com/office/drawing/2016/5/10/chartex" xmlns:cx5="http://schemas.microsoft.com/office/drawing/2016/5/11/chartex" xmlns:cx6="http://schemas.microsoft.com/office/drawing/2016/5/12/chartex" xmlns:cx7="http://schemas.microsoft.com/office/drawing/2016/5/13/chartex" xmlns:cx8="http://schemas.microsoft.com/office/drawing/2016/5/14/chartex" xmlns:mc="http://schemas.openxmlformats.org/markup-compatibility/2006" xmlns:aink="http://schemas.microsoft.com/office/drawing/2016/ink" xmlns:am3d="http://schemas.microsoft.com/office/drawing/2017/model3d" xmlns:o="urn:schemas-microsoft-com:office:office" xmlns:r="http://schemas.openxmlformats.org/officeDocument/2006/relationships" xmlns:m="http://schemas.openxmlformats.org/officeDocument/2006/math" xmlns:v="urn:schemas-microsoft-com:vml" xmlns:wp14="http://schemas.microsoft.com/office/word/2010/wordprocessingDrawing" xmlns:wp="http://schemas.openxmlformats.org/drawingml/2006/wordprocessingDrawing" xmlns:w10="urn:schemas-microsoft-com:office:word" xmlns:w="http://schemas.openxmlformats.org/wordprocessingml/2006/main" xmlns:w14="http://schemas.microsoft.com/office/word/2010/wordml" xmlns:w15="http://schemas.microsoft.com/office/word/2012/wordml" xmlns:w16cex="http://schemas.microsoft.com/office/word/2018/wordml/cex" xmlns:w16cid="http://schemas.microsoft.com/office/word/2016/wordml/cid" xmlns:w16="http://schemas.microsoft.com/office/word/2018/wordml" xmlns:w16se="http://schemas.microsoft.com/office/word/2015/wordml/symex" xmlns:wpg="http://schemas.microsoft.com/office/word/2010/wordprocessingGroup" xmlns:wpi="http://schemas.microsoft.com/office/word/2010/wordprocessingInk" xmlns:wne="http://schemas.microsoft.com/office/word/2006/wordml" xmlns:wps="http://schemas.microsoft.com/office/word/2010/wordprocessingShape" mc:Ignorable="w14 w15 w16se w16cid w16 w16cex wp14">
+  <w:endnote w:type="separator" w:id="-1">
+    <w:p>
+      <w:pPr>
+        <w:spacing w:after="0" w:line="240" w:lineRule="auto"/>
+      </w:pPr>
+      <w:r>
+        <w:separator/>
+      </w:r>
+    </w:p>
+  </w:endnote>
+  <w:endnote w:type="continuationSeparator" w:id="0">
+    <w:p>
+      <w:pPr>
+        <w:spacing w:after="0" w:line="240" w:lineRule="auto"/>
+      </w:pPr>
+      <w:r>
+        <w:continuationSeparator/>
+      </w:r>
+    </w:p>
+  </w:endnote>
+</w:endnotes>
+</file>
+
+<file path=word/footer1.xml><?xml version="1.0" encoding="utf-8"?>
+<w:ftr xmlns:wpc="http://schemas.microsoft.com/office/word/2010/wordprocessingCanvas" xmlns:cx="http://schemas.microsoft.com/office/drawing/2014/chartex" xmlns:cx1="http://schemas.microsoft.com/office/drawing/2015/9/8/chartex" xmlns:cx2="http://schemas.microsoft.com/office/drawing/2015/10/21/chartex" xmlns:cx3="http://schemas.microsoft.com/office/drawing/2016/5/9/chartex" xmlns:cx4="http://schemas.microsoft.com/office/drawing/2016/5/10/chartex" xmlns:cx5="http://schemas.microsoft.com/office/drawing/2016/5/11/chartex" xmlns:cx6="http://schemas.microsoft.com/office/drawing/2016/5/12/chartex" xmlns:cx7="http://schemas.microsoft.com/office/drawing/2016/5/13/chartex" xmlns:cx8="http://schemas.microsoft.com/office/drawing/2016/5/14/chartex" xmlns:mc="http://schemas.openxmlformats.org/markup-compatibility/2006" xmlns:aink="http://schemas.microsoft.com/office/drawing/2016/ink" xmlns:am3d="http://schemas.microsoft.com/office/drawing/2017/model3d" xmlns:o="urn:schemas-microsoft-com:office:office" xmlns:r="http://schemas.openxmlformats.org/officeDocument/2006/relationships" xmlns:m="http://schemas.openxmlformats.org/officeDocument/2006/math" xmlns:v="urn:schemas-microsoft-com:vml" xmlns:wp14="http://schemas.microsoft.com/office/word/2010/wordprocessingDrawing" xmlns:wp="http://schemas.openxmlformats.org/drawingml/2006/wordprocessingDrawing" xmlns:w10="urn:schemas-microsoft-com:office:word" xmlns:w="http://schemas.openxmlformats.org/wordprocessingml/2006/main" xmlns:w14="http://schemas.microsoft.com/office/word/2010/wordml" xmlns:w15="http://schemas.microsoft.com/office/word/2012/wordml" xmlns:w16cex="http://schemas.microsoft.com/office/word/2018/wordml/cex" xmlns:w16cid="http://schemas.microsoft.com/office/word/2016/wordml/cid" xmlns:w16="http://schemas.microsoft.com/office/word/2018/wordml" xmlns:w16se="http://schemas.microsoft.com/office/word/2015/wordml/symex" xmlns:wpg="http://schemas.microsoft.com/office/word/2010/wordprocessingGroup" xmlns:wpi="http://schemas.microsoft.com/office/word/2010/wordprocessingInk" xmlns:wne="http://schemas.microsoft.com/office/word/2006/wordml" xmlns:wps="http://schemas.microsoft.com/office/word/2010/wordprocessingShape" mc:Ignorable="w14 w15 w16se w16cid w16 w16cex wp14">
+  <w:sdt>
+    <w:sdtPr>
+      <w:id w:val="1513261214"/>
+      <w:docPartObj>
+        <w:docPartGallery w:val="Page Numbers (Bottom of Page)"/>
+        <w:docPartUnique/>
+      </w:docPartObj>
+    </w:sdtPr>
+    <w:sdtEndPr>
+      <w:rPr>
+        <w:noProof/>
+      </w:rPr>
+    </w:sdtEndPr>
+    <w:sdtContent>
+      <w:p>
+        <w:pPr>
+          <w:pStyle w:val="Footer"/>
+          <w:jc w:val="right"/>
+        </w:pPr>
+        <w:r>
+          <w:fldChar w:fldCharType="begin"/>
+        </w:r>
+        <w:r>
+          <w:instrText xml:space="preserve"> PAGE   \* MERGEFORMAT </w:instrText>
+        </w:r>
+        <w:r>
+          <w:fldChar w:fldCharType="separate"/>
+        </w:r>
+        <w:r>
+          <w:rPr>
+            <w:noProof/>
+          </w:rPr>
+          <w:t>2</w:t>
+        </w:r>
+        <w:r>
+          <w:rPr>
+            <w:noProof/>
+          </w:rPr>
+          <w:fldChar w:fldCharType="end"/>
+        </w:r>
+      </w:p>
+    </w:sdtContent>
+  </w:sdt>
+  <w:p>
+    <w:pPr>
+      <w:pStyle w:val="Footer"/>
+    </w:pPr>
+  </w:p>
+</w:ftr>
+</file>
+
+<file path=word/footnotes.xml><?xml version="1.0" encoding="utf-8"?>
+<w:footnotes xmlns:wpc="http://schemas.microsoft.com/office/word/2010/wordprocessingCanvas" xmlns:cx="http://schemas.microsoft.com/office/drawing/2014/chartex" xmlns:cx1="http://schemas.microsoft.com/office/drawing/2015/9/8/chartex" xmlns:cx2="http://schemas.microsoft.com/office/drawing/2015/10/21/chartex" xmlns:cx3="http://schemas.microsoft.com/office/drawing/2016/5/9/chartex" xmlns:cx4="http://schemas.microsoft.com/office/drawing/2016/5/10/chartex" xmlns:cx5="http://schemas.microsoft.com/office/drawing/2016/5/11/chartex" xmlns:cx6="http://schemas.microsoft.com/office/drawing/2016/5/12/chartex" xmlns:cx7="http://schemas.microsoft.com/office/drawing/2016/5/13/chartex" xmlns:cx8="http://schemas.microsoft.com/office/drawing/2016/5/14/chartex" xmlns:mc="http://schemas.openxmlformats.org/markup-compatibility/2006" xmlns:aink="http://schemas.microsoft.com/office/drawing/2016/ink" xmlns:am3d="http://schemas.microsoft.com/office/drawing/2017/model3d" xmlns:o="urn:schemas-microsoft-com:office:office" xmlns:r="http://schemas.openxmlformats.org/officeDocument/2006/relationships" xmlns:m="http://schemas.openxmlformats.org/officeDocument/2006/math" xmlns:v="urn:schemas-microsoft-com:vml" xmlns:wp14="http://schemas.microsoft.com/office/word/2010/wordprocessingDrawing" xmlns:wp="http://schemas.openxmlformats.org/drawingml/2006/wordprocessingDrawing" xmlns:w10="urn:schemas-microsoft-com:office:word" xmlns:w="http://schemas.openxmlformats.org/wordprocessingml/2006/main" xmlns:w14="http://schemas.microsoft.com/office/word/2010/wordml" xmlns:w15="http://schemas.microsoft.com/office/word/2012/wordml" xmlns:w16cex="http://schemas.microsoft.com/office/word/2018/wordml/cex" xmlns:w16cid="http://schemas.microsoft.com/office/word/2016/wordml/cid" xmlns:w16="http://schemas.microsoft.com/office/word/2018/wordml" xmlns:w16se="http://schemas.microsoft.com/office/word/2015/wordml/symex" xmlns:wpg="http://schemas.microsoft.com/office/word/2010/wordprocessingGroup" xmlns:wpi="http://schemas.microsoft.com/office/word/2010/wordprocessingInk" xmlns:wne="http://schemas.microsoft.com/office/word/2006/wordml" xmlns:wps="http://schemas.microsoft.com/office/word/2010/wordprocessingShape" mc:Ignorable="w14 w15 w16se w16cid w16 w16cex wp14">
+  <w:footnote w:type="separator" w:id="-1">
+    <w:p>
+      <w:pPr>
+        <w:spacing w:after="0" w:line="240" w:lineRule="auto"/>
+      </w:pPr>
+      <w:r>
+        <w:separator/>
+      </w:r>
+    </w:p>
+  </w:footnote>
+  <w:footnote w:type="continuationSeparator" w:id="0">
+    <w:p>
+      <w:pPr>
+        <w:spacing w:after="0" w:line="240" w:lineRule="auto"/>
+      </w:pPr>
+      <w:r>
+        <w:continuationSeparator/>
+      </w:r>
+    </w:p>
+  </w:footnote>
+</w:footnotes>
 </file>
 
 <file path=word/styles.xml><?xml version="1.0" encoding="utf-8"?>
@@ -2372,6 +4430,49 @@
     <w:name w:val="Normal"/>
     <w:qFormat/>
   </w:style>
+  <w:style w:type="paragraph" w:styleId="Heading1">
+    <w:name w:val="heading 1"/>
+    <w:basedOn w:val="Normal"/>
+    <w:next w:val="Normal"/>
+    <w:link w:val="Heading1Char"/>
+    <w:uiPriority w:val="9"/>
+    <w:qFormat/>
+    <w:rsid w:val="00F01445"/>
+    <w:pPr>
+      <w:keepNext/>
+      <w:keepLines/>
+      <w:spacing w:before="240" w:after="0"/>
+      <w:outlineLvl w:val="0"/>
+    </w:pPr>
+    <w:rPr>
+      <w:rFonts w:asciiTheme="majorHAnsi" w:eastAsiaTheme="majorEastAsia" w:hAnsiTheme="majorHAnsi" w:cstheme="majorBidi"/>
+      <w:color w:val="2F5496" w:themeColor="accent1" w:themeShade="BF"/>
+      <w:sz w:val="32"/>
+      <w:szCs w:val="32"/>
+    </w:rPr>
+  </w:style>
+  <w:style w:type="paragraph" w:styleId="Heading2">
+    <w:name w:val="heading 2"/>
+    <w:basedOn w:val="Normal"/>
+    <w:next w:val="Normal"/>
+    <w:link w:val="Heading2Char"/>
+    <w:uiPriority w:val="9"/>
+    <w:unhideWhenUsed/>
+    <w:qFormat/>
+    <w:rsid w:val="00F01445"/>
+    <w:pPr>
+      <w:keepNext/>
+      <w:keepLines/>
+      <w:spacing w:before="40" w:after="0"/>
+      <w:outlineLvl w:val="1"/>
+    </w:pPr>
+    <w:rPr>
+      <w:rFonts w:asciiTheme="majorHAnsi" w:eastAsiaTheme="majorEastAsia" w:hAnsiTheme="majorHAnsi" w:cstheme="majorBidi"/>
+      <w:color w:val="2F5496" w:themeColor="accent1" w:themeShade="BF"/>
+      <w:sz w:val="26"/>
+      <w:szCs w:val="26"/>
+    </w:rPr>
+  </w:style>
   <w:style w:type="character" w:default="1" w:styleId="DefaultParagraphFont">
     <w:name w:val="Default Paragraph Font"/>
     <w:uiPriority w:val="1"/>
@@ -2403,13 +4504,279 @@
     <w:name w:val="Hyperlink"/>
     <w:basedOn w:val="DefaultParagraphFont"/>
     <w:uiPriority w:val="99"/>
-    <w:semiHidden/>
     <w:unhideWhenUsed/>
     <w:rsid w:val="00A5605F"/>
     <w:rPr>
       <w:color w:val="0000FF"/>
       <w:u w:val="single"/>
     </w:rPr>
+  </w:style>
+  <w:style w:type="character" w:customStyle="1" w:styleId="Heading1Char">
+    <w:name w:val="Heading 1 Char"/>
+    <w:basedOn w:val="DefaultParagraphFont"/>
+    <w:link w:val="Heading1"/>
+    <w:uiPriority w:val="9"/>
+    <w:rsid w:val="00F01445"/>
+    <w:rPr>
+      <w:rFonts w:asciiTheme="majorHAnsi" w:eastAsiaTheme="majorEastAsia" w:hAnsiTheme="majorHAnsi" w:cstheme="majorBidi"/>
+      <w:color w:val="2F5496" w:themeColor="accent1" w:themeShade="BF"/>
+      <w:sz w:val="32"/>
+      <w:szCs w:val="32"/>
+    </w:rPr>
+  </w:style>
+  <w:style w:type="character" w:customStyle="1" w:styleId="Heading2Char">
+    <w:name w:val="Heading 2 Char"/>
+    <w:basedOn w:val="DefaultParagraphFont"/>
+    <w:link w:val="Heading2"/>
+    <w:uiPriority w:val="9"/>
+    <w:rsid w:val="00F01445"/>
+    <w:rPr>
+      <w:rFonts w:asciiTheme="majorHAnsi" w:eastAsiaTheme="majorEastAsia" w:hAnsiTheme="majorHAnsi" w:cstheme="majorBidi"/>
+      <w:color w:val="2F5496" w:themeColor="accent1" w:themeShade="BF"/>
+      <w:sz w:val="26"/>
+      <w:szCs w:val="26"/>
+    </w:rPr>
+  </w:style>
+  <w:style w:type="paragraph" w:styleId="TOCHeading">
+    <w:name w:val="TOC Heading"/>
+    <w:basedOn w:val="Heading1"/>
+    <w:next w:val="Normal"/>
+    <w:uiPriority w:val="39"/>
+    <w:unhideWhenUsed/>
+    <w:qFormat/>
+    <w:rsid w:val="00F01445"/>
+    <w:pPr>
+      <w:outlineLvl w:val="9"/>
+    </w:pPr>
+  </w:style>
+  <w:style w:type="paragraph" w:styleId="TOC1">
+    <w:name w:val="toc 1"/>
+    <w:basedOn w:val="Normal"/>
+    <w:next w:val="Normal"/>
+    <w:autoRedefine/>
+    <w:uiPriority w:val="39"/>
+    <w:unhideWhenUsed/>
+    <w:rsid w:val="00F01445"/>
+    <w:pPr>
+      <w:spacing w:before="240" w:after="120"/>
+    </w:pPr>
+    <w:rPr>
+      <w:rFonts w:cstheme="minorHAnsi"/>
+      <w:b/>
+      <w:bCs/>
+      <w:sz w:val="20"/>
+      <w:szCs w:val="20"/>
+    </w:rPr>
+  </w:style>
+  <w:style w:type="paragraph" w:styleId="TOC2">
+    <w:name w:val="toc 2"/>
+    <w:basedOn w:val="Normal"/>
+    <w:next w:val="Normal"/>
+    <w:autoRedefine/>
+    <w:uiPriority w:val="39"/>
+    <w:unhideWhenUsed/>
+    <w:rsid w:val="00F01445"/>
+    <w:pPr>
+      <w:spacing w:before="120" w:after="0"/>
+      <w:ind w:left="220"/>
+    </w:pPr>
+    <w:rPr>
+      <w:rFonts w:cstheme="minorHAnsi"/>
+      <w:i/>
+      <w:iCs/>
+      <w:sz w:val="20"/>
+      <w:szCs w:val="20"/>
+    </w:rPr>
+  </w:style>
+  <w:style w:type="paragraph" w:styleId="TOC3">
+    <w:name w:val="toc 3"/>
+    <w:basedOn w:val="Normal"/>
+    <w:next w:val="Normal"/>
+    <w:autoRedefine/>
+    <w:uiPriority w:val="39"/>
+    <w:unhideWhenUsed/>
+    <w:rsid w:val="00F01445"/>
+    <w:pPr>
+      <w:spacing w:after="0"/>
+      <w:ind w:left="440"/>
+    </w:pPr>
+    <w:rPr>
+      <w:rFonts w:cstheme="minorHAnsi"/>
+      <w:sz w:val="20"/>
+      <w:szCs w:val="20"/>
+    </w:rPr>
+  </w:style>
+  <w:style w:type="character" w:styleId="UnresolvedMention">
+    <w:name w:val="Unresolved Mention"/>
+    <w:basedOn w:val="DefaultParagraphFont"/>
+    <w:uiPriority w:val="99"/>
+    <w:semiHidden/>
+    <w:unhideWhenUsed/>
+    <w:rsid w:val="00F01445"/>
+    <w:rPr>
+      <w:color w:val="605E5C"/>
+      <w:shd w:val="clear" w:color="auto" w:fill="E1DFDD"/>
+    </w:rPr>
+  </w:style>
+  <w:style w:type="character" w:styleId="LineNumber">
+    <w:name w:val="line number"/>
+    <w:basedOn w:val="DefaultParagraphFont"/>
+    <w:uiPriority w:val="99"/>
+    <w:semiHidden/>
+    <w:unhideWhenUsed/>
+    <w:rsid w:val="00E42A62"/>
+  </w:style>
+  <w:style w:type="paragraph" w:styleId="TOC4">
+    <w:name w:val="toc 4"/>
+    <w:basedOn w:val="Normal"/>
+    <w:next w:val="Normal"/>
+    <w:autoRedefine/>
+    <w:uiPriority w:val="39"/>
+    <w:unhideWhenUsed/>
+    <w:rsid w:val="00E42A62"/>
+    <w:pPr>
+      <w:spacing w:after="0"/>
+      <w:ind w:left="660"/>
+    </w:pPr>
+    <w:rPr>
+      <w:rFonts w:cstheme="minorHAnsi"/>
+      <w:sz w:val="20"/>
+      <w:szCs w:val="20"/>
+    </w:rPr>
+  </w:style>
+  <w:style w:type="paragraph" w:styleId="TOC5">
+    <w:name w:val="toc 5"/>
+    <w:basedOn w:val="Normal"/>
+    <w:next w:val="Normal"/>
+    <w:autoRedefine/>
+    <w:uiPriority w:val="39"/>
+    <w:unhideWhenUsed/>
+    <w:rsid w:val="00E42A62"/>
+    <w:pPr>
+      <w:spacing w:after="0"/>
+      <w:ind w:left="880"/>
+    </w:pPr>
+    <w:rPr>
+      <w:rFonts w:cstheme="minorHAnsi"/>
+      <w:sz w:val="20"/>
+      <w:szCs w:val="20"/>
+    </w:rPr>
+  </w:style>
+  <w:style w:type="paragraph" w:styleId="TOC6">
+    <w:name w:val="toc 6"/>
+    <w:basedOn w:val="Normal"/>
+    <w:next w:val="Normal"/>
+    <w:autoRedefine/>
+    <w:uiPriority w:val="39"/>
+    <w:unhideWhenUsed/>
+    <w:rsid w:val="00E42A62"/>
+    <w:pPr>
+      <w:spacing w:after="0"/>
+      <w:ind w:left="1100"/>
+    </w:pPr>
+    <w:rPr>
+      <w:rFonts w:cstheme="minorHAnsi"/>
+      <w:sz w:val="20"/>
+      <w:szCs w:val="20"/>
+    </w:rPr>
+  </w:style>
+  <w:style w:type="paragraph" w:styleId="TOC7">
+    <w:name w:val="toc 7"/>
+    <w:basedOn w:val="Normal"/>
+    <w:next w:val="Normal"/>
+    <w:autoRedefine/>
+    <w:uiPriority w:val="39"/>
+    <w:unhideWhenUsed/>
+    <w:rsid w:val="00E42A62"/>
+    <w:pPr>
+      <w:spacing w:after="0"/>
+      <w:ind w:left="1320"/>
+    </w:pPr>
+    <w:rPr>
+      <w:rFonts w:cstheme="minorHAnsi"/>
+      <w:sz w:val="20"/>
+      <w:szCs w:val="20"/>
+    </w:rPr>
+  </w:style>
+  <w:style w:type="paragraph" w:styleId="TOC8">
+    <w:name w:val="toc 8"/>
+    <w:basedOn w:val="Normal"/>
+    <w:next w:val="Normal"/>
+    <w:autoRedefine/>
+    <w:uiPriority w:val="39"/>
+    <w:unhideWhenUsed/>
+    <w:rsid w:val="00E42A62"/>
+    <w:pPr>
+      <w:spacing w:after="0"/>
+      <w:ind w:left="1540"/>
+    </w:pPr>
+    <w:rPr>
+      <w:rFonts w:cstheme="minorHAnsi"/>
+      <w:sz w:val="20"/>
+      <w:szCs w:val="20"/>
+    </w:rPr>
+  </w:style>
+  <w:style w:type="paragraph" w:styleId="TOC9">
+    <w:name w:val="toc 9"/>
+    <w:basedOn w:val="Normal"/>
+    <w:next w:val="Normal"/>
+    <w:autoRedefine/>
+    <w:uiPriority w:val="39"/>
+    <w:unhideWhenUsed/>
+    <w:rsid w:val="00E42A62"/>
+    <w:pPr>
+      <w:spacing w:after="0"/>
+      <w:ind w:left="1760"/>
+    </w:pPr>
+    <w:rPr>
+      <w:rFonts w:cstheme="minorHAnsi"/>
+      <w:sz w:val="20"/>
+      <w:szCs w:val="20"/>
+    </w:rPr>
+  </w:style>
+  <w:style w:type="paragraph" w:styleId="Header">
+    <w:name w:val="header"/>
+    <w:basedOn w:val="Normal"/>
+    <w:link w:val="HeaderChar"/>
+    <w:uiPriority w:val="99"/>
+    <w:unhideWhenUsed/>
+    <w:rsid w:val="00E42A62"/>
+    <w:pPr>
+      <w:tabs>
+        <w:tab w:val="center" w:pos="4680"/>
+        <w:tab w:val="right" w:pos="9360"/>
+      </w:tabs>
+      <w:spacing w:after="0" w:line="240" w:lineRule="auto"/>
+    </w:pPr>
+  </w:style>
+  <w:style w:type="character" w:customStyle="1" w:styleId="HeaderChar">
+    <w:name w:val="Header Char"/>
+    <w:basedOn w:val="DefaultParagraphFont"/>
+    <w:link w:val="Header"/>
+    <w:uiPriority w:val="99"/>
+    <w:rsid w:val="00E42A62"/>
+  </w:style>
+  <w:style w:type="paragraph" w:styleId="Footer">
+    <w:name w:val="footer"/>
+    <w:basedOn w:val="Normal"/>
+    <w:link w:val="FooterChar"/>
+    <w:uiPriority w:val="99"/>
+    <w:unhideWhenUsed/>
+    <w:rsid w:val="00E42A62"/>
+    <w:pPr>
+      <w:tabs>
+        <w:tab w:val="center" w:pos="4680"/>
+        <w:tab w:val="right" w:pos="9360"/>
+      </w:tabs>
+      <w:spacing w:after="0" w:line="240" w:lineRule="auto"/>
+    </w:pPr>
+  </w:style>
+  <w:style w:type="character" w:customStyle="1" w:styleId="FooterChar">
+    <w:name w:val="Footer Char"/>
+    <w:basedOn w:val="DefaultParagraphFont"/>
+    <w:link w:val="Footer"/>
+    <w:uiPriority w:val="99"/>
+    <w:rsid w:val="00E42A62"/>
   </w:style>
 </w:styles>
 </file>
@@ -2707,4 +5074,16 @@
     </a:ext>
   </a:extLst>
 </a:theme>
+</file>
+
+<file path=customXml/item1.xml><?xml version="1.0" encoding="utf-8"?>
+<b:Sources xmlns:b="http://schemas.openxmlformats.org/officeDocument/2006/bibliography" xmlns="http://schemas.openxmlformats.org/officeDocument/2006/bibliography" SelectedStyle="\APASixthEditionOfficeOnline.xsl" StyleName="APA" Version="6"/>
+</file>
+
+<file path=customXml/itemProps1.xml><?xml version="1.0" encoding="utf-8"?>
+<ds:datastoreItem xmlns:ds="http://schemas.openxmlformats.org/officeDocument/2006/customXml" ds:itemID="{282E4A94-9FFF-449B-9B7D-D5F79B2A0E9F}">
+  <ds:schemaRefs>
+    <ds:schemaRef ds:uri="http://schemas.openxmlformats.org/officeDocument/2006/bibliography"/>
+  </ds:schemaRefs>
+</ds:datastoreItem>
 </file>
</xml_diff>